<commit_message>
Update documentation for 1.0.9
</commit_message>
<xml_diff>
--- a/NRCS_Wetland_Tools_Pro/SUPPORT/Docs/WC Tool State Administrator Guide.docx
+++ b/NRCS_Wetland_Tools_Pro/SUPPORT/Docs/WC Tool State Administrator Guide.docx
@@ -177,7 +177,7 @@
           <w:color w:val="548DD4"/>
           <w:sz w:val="32"/>
         </w:rPr>
-        <w:t>8</w:t>
+        <w:t>9</w:t>
       </w:r>
     </w:p>
     <w:p>
@@ -5867,14 +5867,27 @@
                             <w:r>
                               <w:t xml:space="preserve">Figure </w:t>
                             </w:r>
-                            <w:fldSimple w:instr=" SEQ Figure \* ARABIC ">
-                              <w:r>
-                                <w:rPr>
-                                  <w:noProof/>
-                                </w:rPr>
-                                <w:t>1</w:t>
-                              </w:r>
-                            </w:fldSimple>
+                            <w:r>
+                              <w:fldChar w:fldCharType="begin"/>
+                            </w:r>
+                            <w:r>
+                              <w:instrText xml:space="preserve"> SEQ Figure \* ARABIC </w:instrText>
+                            </w:r>
+                            <w:r>
+                              <w:fldChar w:fldCharType="separate"/>
+                            </w:r>
+                            <w:r>
+                              <w:rPr>
+                                <w:noProof/>
+                              </w:rPr>
+                              <w:t>1</w:t>
+                            </w:r>
+                            <w:r>
+                              <w:rPr>
+                                <w:noProof/>
+                              </w:rPr>
+                              <w:fldChar w:fldCharType="end"/>
+                            </w:r>
                             <w:r>
                               <w:t>: A screenshot of the GeoPortal home page with the Sign In button</w:t>
                             </w:r>
@@ -6486,14 +6499,27 @@
                             <w:r>
                               <w:t xml:space="preserve">Figure </w:t>
                             </w:r>
-                            <w:fldSimple w:instr=" SEQ Figure \* ARABIC ">
-                              <w:r>
-                                <w:rPr>
-                                  <w:noProof/>
-                                </w:rPr>
-                                <w:t>2</w:t>
-                              </w:r>
-                            </w:fldSimple>
+                            <w:r>
+                              <w:fldChar w:fldCharType="begin"/>
+                            </w:r>
+                            <w:r>
+                              <w:instrText xml:space="preserve"> SEQ Figure \* ARABIC </w:instrText>
+                            </w:r>
+                            <w:r>
+                              <w:fldChar w:fldCharType="separate"/>
+                            </w:r>
+                            <w:r>
+                              <w:rPr>
+                                <w:noProof/>
+                              </w:rPr>
+                              <w:t>2</w:t>
+                            </w:r>
+                            <w:r>
+                              <w:rPr>
+                                <w:noProof/>
+                              </w:rPr>
+                              <w:fldChar w:fldCharType="end"/>
+                            </w:r>
                             <w:r>
                               <w:t>: A screenshot of the GIS States Portal home page with the Sign In button present.</w:t>
                             </w:r>
@@ -32904,6 +32930,12 @@
 </file>
 
 <file path=customXml/item1.xml><?xml version="1.0" encoding="utf-8"?>
+<p:properties xmlns:p="http://schemas.microsoft.com/office/2006/metadata/properties" xmlns:xsi="http://www.w3.org/2001/XMLSchema-instance" xmlns:pc="http://schemas.microsoft.com/office/infopath/2007/PartnerControls">
+  <documentManagement/>
+</p:properties>
+</file>
+
+<file path=customXml/item2.xml><?xml version="1.0" encoding="utf-8"?>
 <ct:contentTypeSchema xmlns:ct="http://schemas.microsoft.com/office/2006/metadata/contentType" xmlns:ma="http://schemas.microsoft.com/office/2006/metadata/properties/metaAttributes" ct:_="" ma:_="" ma:contentTypeName="Document" ma:contentTypeID="0x010100B45F41949DA2A940B8D082ECAF8F142D" ma:contentTypeVersion="6" ma:contentTypeDescription="Create a new document." ma:contentTypeScope="" ma:versionID="739ee89f7479eb4af3187acde9cf3da6">
   <xsd:schema xmlns:xsd="http://www.w3.org/2001/XMLSchema" xmlns:xs="http://www.w3.org/2001/XMLSchema" xmlns:p="http://schemas.microsoft.com/office/2006/metadata/properties" xmlns:ns2="df38bbad-0bb0-41a7-b78f-084b382b3af7" xmlns:ns3="e9322675-4e6c-4dcb-b08b-f40420b09916" targetNamespace="http://schemas.microsoft.com/office/2006/metadata/properties" ma:root="true" ma:fieldsID="eae15058e4a23a31ee0710203b898c2b" ns2:_="" ns3:_="">
     <xsd:import namespace="df38bbad-0bb0-41a7-b78f-084b382b3af7"/>
@@ -33080,7 +33112,11 @@
 </ct:contentTypeSchema>
 </file>
 
-<file path=customXml/item2.xml><?xml version="1.0" encoding="utf-8"?>
+<file path=customXml/item3.xml><?xml version="1.0" encoding="utf-8"?>
+<b:Sources xmlns:b="http://schemas.openxmlformats.org/officeDocument/2006/bibliography" xmlns="http://schemas.openxmlformats.org/officeDocument/2006/bibliography" SelectedStyle="\APASixthEditionOfficeOnline.xsl" StyleName="APA" Version="6"/>
+</file>
+
+<file path=customXml/item4.xml><?xml version="1.0" encoding="utf-8"?>
 <?mso-contentType ?>
 <FormTemplates xmlns="http://schemas.microsoft.com/sharepoint/v3/contenttype/forms">
   <Display>DocumentLibraryForm</Display>
@@ -33089,17 +33125,16 @@
 </FormTemplates>
 </file>
 
-<file path=customXml/item3.xml><?xml version="1.0" encoding="utf-8"?>
-<p:properties xmlns:p="http://schemas.microsoft.com/office/2006/metadata/properties" xmlns:xsi="http://www.w3.org/2001/XMLSchema-instance" xmlns:pc="http://schemas.microsoft.com/office/infopath/2007/PartnerControls">
-  <documentManagement/>
-</p:properties>
+<file path=customXml/itemProps1.xml><?xml version="1.0" encoding="utf-8"?>
+<ds:datastoreItem xmlns:ds="http://schemas.openxmlformats.org/officeDocument/2006/customXml" ds:itemID="{8F3D139E-E2D0-45FA-AA95-79F3A196DF05}">
+  <ds:schemaRefs>
+    <ds:schemaRef ds:uri="http://schemas.microsoft.com/office/2006/metadata/properties"/>
+    <ds:schemaRef ds:uri="http://schemas.microsoft.com/office/infopath/2007/PartnerControls"/>
+  </ds:schemaRefs>
+</ds:datastoreItem>
 </file>
 
-<file path=customXml/item4.xml><?xml version="1.0" encoding="utf-8"?>
-<b:Sources xmlns:b="http://schemas.openxmlformats.org/officeDocument/2006/bibliography" xmlns="http://schemas.openxmlformats.org/officeDocument/2006/bibliography" SelectedStyle="\APASixthEditionOfficeOnline.xsl" StyleName="APA" Version="6"/>
-</file>
-
-<file path=customXml/itemProps1.xml><?xml version="1.0" encoding="utf-8"?>
+<file path=customXml/itemProps2.xml><?xml version="1.0" encoding="utf-8"?>
 <ds:datastoreItem xmlns:ds="http://schemas.openxmlformats.org/officeDocument/2006/customXml" ds:itemID="{9192CFAA-2060-4B59-904B-1CE8943AD01A}">
   <ds:schemaRefs>
     <ds:schemaRef ds:uri="http://schemas.microsoft.com/office/2006/metadata/contentType"/>
@@ -33118,27 +33153,18 @@
 </ds:datastoreItem>
 </file>
 
-<file path=customXml/itemProps2.xml><?xml version="1.0" encoding="utf-8"?>
+<file path=customXml/itemProps3.xml><?xml version="1.0" encoding="utf-8"?>
+<ds:datastoreItem xmlns:ds="http://schemas.openxmlformats.org/officeDocument/2006/customXml" ds:itemID="{DF8A9515-D2F5-4825-8D0B-666197E43096}">
+  <ds:schemaRefs>
+    <ds:schemaRef ds:uri="http://schemas.openxmlformats.org/officeDocument/2006/bibliography"/>
+  </ds:schemaRefs>
+</ds:datastoreItem>
+</file>
+
+<file path=customXml/itemProps4.xml><?xml version="1.0" encoding="utf-8"?>
 <ds:datastoreItem xmlns:ds="http://schemas.openxmlformats.org/officeDocument/2006/customXml" ds:itemID="{F52BAE85-6BED-4223-8E9A-580820254FD2}">
   <ds:schemaRefs>
     <ds:schemaRef ds:uri="http://schemas.microsoft.com/sharepoint/v3/contenttype/forms"/>
   </ds:schemaRefs>
 </ds:datastoreItem>
-</file>
-
-<file path=customXml/itemProps3.xml><?xml version="1.0" encoding="utf-8"?>
-<ds:datastoreItem xmlns:ds="http://schemas.openxmlformats.org/officeDocument/2006/customXml" ds:itemID="{8F3D139E-E2D0-45FA-AA95-79F3A196DF05}">
-  <ds:schemaRefs>
-    <ds:schemaRef ds:uri="http://schemas.microsoft.com/office/2006/metadata/properties"/>
-    <ds:schemaRef ds:uri="http://schemas.microsoft.com/office/infopath/2007/PartnerControls"/>
-  </ds:schemaRefs>
-</ds:datastoreItem>
-</file>
-
-<file path=customXml/itemProps4.xml><?xml version="1.0" encoding="utf-8"?>
-<ds:datastoreItem xmlns:ds="http://schemas.openxmlformats.org/officeDocument/2006/customXml" ds:itemID="{DF8A9515-D2F5-4825-8D0B-666197E43096}">
-  <ds:schemaRefs>
-    <ds:schemaRef ds:uri="http://schemas.openxmlformats.org/officeDocument/2006/bibliography"/>
-  </ds:schemaRefs>
-</ds:datastoreItem>
 </file>
</xml_diff>

<commit_message>
Conversion of all Excel dependencies to CSV format
Renamed all references from Excel to CSV. Tables previously output as XLSX are now output as CSV. Former XLSX spreadsheets for entering addresses are now separate CSV files for NRCS offices, FSA offices, and NAD offices, respectively. The Import Office Address Tables tool now imports the respective address CSV files and does some minor handling of potential numeric field types to make sure the imported columns for all three tables are Text type, as subsequently needed by the tools E01 and E01a.
</commit_message>
<xml_diff>
--- a/NRCS_Wetland_Tools_Pro/SUPPORT/Docs/WC Tool State Administrator Guide.docx
+++ b/NRCS_Wetland_Tools_Pro/SUPPORT/Docs/WC Tool State Administrator Guide.docx
@@ -1,6 +1,6 @@
 
 <file path=word/document.xml><?xml version="1.0" encoding="utf-8"?>
-<w:document xmlns:wpc="http://schemas.microsoft.com/office/word/2010/wordprocessingCanvas" xmlns:cx="http://schemas.microsoft.com/office/drawing/2014/chartex" xmlns:cx1="http://schemas.microsoft.com/office/drawing/2015/9/8/chartex" xmlns:cx2="http://schemas.microsoft.com/office/drawing/2015/10/21/chartex" xmlns:cx3="http://schemas.microsoft.com/office/drawing/2016/5/9/chartex" xmlns:cx4="http://schemas.microsoft.com/office/drawing/2016/5/10/chartex" xmlns:cx5="http://schemas.microsoft.com/office/drawing/2016/5/11/chartex" xmlns:cx6="http://schemas.microsoft.com/office/drawing/2016/5/12/chartex" xmlns:cx7="http://schemas.microsoft.com/office/drawing/2016/5/13/chartex" xmlns:cx8="http://schemas.microsoft.com/office/drawing/2016/5/14/chartex" xmlns:mc="http://schemas.openxmlformats.org/markup-compatibility/2006" xmlns:aink="http://schemas.microsoft.com/office/drawing/2016/ink" xmlns:am3d="http://schemas.microsoft.com/office/drawing/2017/model3d" xmlns:o="urn:schemas-microsoft-com:office:office" xmlns:r="http://schemas.openxmlformats.org/officeDocument/2006/relationships" xmlns:m="http://schemas.openxmlformats.org/officeDocument/2006/math" xmlns:v="urn:schemas-microsoft-com:vml" xmlns:wp14="http://schemas.microsoft.com/office/word/2010/wordprocessingDrawing" xmlns:wp="http://schemas.openxmlformats.org/drawingml/2006/wordprocessingDrawing" xmlns:w10="urn:schemas-microsoft-com:office:word" xmlns:w="http://schemas.openxmlformats.org/wordprocessingml/2006/main" xmlns:w14="http://schemas.microsoft.com/office/word/2010/wordml" xmlns:w15="http://schemas.microsoft.com/office/word/2012/wordml" xmlns:w16cex="http://schemas.microsoft.com/office/word/2018/wordml/cex" xmlns:w16cid="http://schemas.microsoft.com/office/word/2016/wordml/cid" xmlns:w16="http://schemas.microsoft.com/office/word/2018/wordml" xmlns:w16sdtdh="http://schemas.microsoft.com/office/word/2020/wordml/sdtdatahash" xmlns:w16se="http://schemas.microsoft.com/office/word/2015/wordml/symex" xmlns:wpg="http://schemas.microsoft.com/office/word/2010/wordprocessingGroup" xmlns:wpi="http://schemas.microsoft.com/office/word/2010/wordprocessingInk" xmlns:wne="http://schemas.microsoft.com/office/word/2006/wordml" xmlns:wps="http://schemas.microsoft.com/office/word/2010/wordprocessingShape" mc:Ignorable="w14 w15 w16se w16cid w16 w16cex w16sdtdh wp14">
+<w:document xmlns:wpc="http://schemas.microsoft.com/office/word/2010/wordprocessingCanvas" xmlns:cx="http://schemas.microsoft.com/office/drawing/2014/chartex" xmlns:cx1="http://schemas.microsoft.com/office/drawing/2015/9/8/chartex" xmlns:cx2="http://schemas.microsoft.com/office/drawing/2015/10/21/chartex" xmlns:cx3="http://schemas.microsoft.com/office/drawing/2016/5/9/chartex" xmlns:cx4="http://schemas.microsoft.com/office/drawing/2016/5/10/chartex" xmlns:cx5="http://schemas.microsoft.com/office/drawing/2016/5/11/chartex" xmlns:cx6="http://schemas.microsoft.com/office/drawing/2016/5/12/chartex" xmlns:cx7="http://schemas.microsoft.com/office/drawing/2016/5/13/chartex" xmlns:cx8="http://schemas.microsoft.com/office/drawing/2016/5/14/chartex" xmlns:mc="http://schemas.openxmlformats.org/markup-compatibility/2006" xmlns:aink="http://schemas.microsoft.com/office/drawing/2016/ink" xmlns:am3d="http://schemas.microsoft.com/office/drawing/2017/model3d" xmlns:o="urn:schemas-microsoft-com:office:office" xmlns:oel="http://schemas.microsoft.com/office/2019/extlst" xmlns:r="http://schemas.openxmlformats.org/officeDocument/2006/relationships" xmlns:m="http://schemas.openxmlformats.org/officeDocument/2006/math" xmlns:v="urn:schemas-microsoft-com:vml" xmlns:wp14="http://schemas.microsoft.com/office/word/2010/wordprocessingDrawing" xmlns:wp="http://schemas.openxmlformats.org/drawingml/2006/wordprocessingDrawing" xmlns:w10="urn:schemas-microsoft-com:office:word" xmlns:w="http://schemas.openxmlformats.org/wordprocessingml/2006/main" xmlns:w14="http://schemas.microsoft.com/office/word/2010/wordml" xmlns:w15="http://schemas.microsoft.com/office/word/2012/wordml" xmlns:w16cex="http://schemas.microsoft.com/office/word/2018/wordml/cex" xmlns:w16cid="http://schemas.microsoft.com/office/word/2016/wordml/cid" xmlns:w16="http://schemas.microsoft.com/office/word/2018/wordml" xmlns:w16sdtdh="http://schemas.microsoft.com/office/word/2020/wordml/sdtdatahash" xmlns:w16se="http://schemas.microsoft.com/office/word/2015/wordml/symex" xmlns:wpg="http://schemas.microsoft.com/office/word/2010/wordprocessingGroup" xmlns:wpi="http://schemas.microsoft.com/office/word/2010/wordprocessingInk" xmlns:wne="http://schemas.microsoft.com/office/word/2006/wordml" xmlns:wps="http://schemas.microsoft.com/office/word/2010/wordprocessingShape" mc:Ignorable="w14 w15 w16se w16cid w16 w16cex w16sdtdh wp14">
   <w:body>
     <w:p>
       <w:pPr>
@@ -177,7 +177,16 @@
           <w:color w:val="548DD4"/>
           <w:sz w:val="32"/>
         </w:rPr>
-        <w:t>2.0.0</w:t>
+        <w:t>2.0.</w:t>
+      </w:r>
+      <w:r>
+        <w:rPr>
+          <w:b/>
+          <w:bCs/>
+          <w:color w:val="548DD4"/>
+          <w:sz w:val="32"/>
+        </w:rPr>
+        <w:t>1</w:t>
       </w:r>
     </w:p>
     <w:p>
@@ -210,7 +219,7 @@
           <w:sz w:val="32"/>
           <w:szCs w:val="32"/>
         </w:rPr>
-        <w:t>January</w:t>
+        <w:t>February</w:t>
       </w:r>
       <w:r>
         <w:rPr>
@@ -308,7 +317,7 @@
           <w:r>
             <w:fldChar w:fldCharType="separate"/>
           </w:r>
-          <w:hyperlink w:anchor="_Toc125392092" w:history="1">
+          <w:hyperlink w:anchor="_Toc127887476" w:history="1">
             <w:r>
               <w:rPr>
                 <w:rStyle w:val="Hyperlink"/>
@@ -335,7 +344,7 @@
                 <w:noProof/>
                 <w:webHidden/>
               </w:rPr>
-              <w:instrText xml:space="preserve"> PAGEREF _Toc125392092 \h </w:instrText>
+              <w:instrText xml:space="preserve"> PAGEREF _Toc127887476 \h </w:instrText>
             </w:r>
             <w:r>
               <w:rPr>
@@ -377,7 +386,7 @@
               <w:noProof/>
             </w:rPr>
           </w:pPr>
-          <w:hyperlink w:anchor="_Toc125392093" w:history="1">
+          <w:hyperlink w:anchor="_Toc127887477" w:history="1">
             <w:r>
               <w:rPr>
                 <w:rStyle w:val="Hyperlink"/>
@@ -404,7 +413,7 @@
                 <w:noProof/>
                 <w:webHidden/>
               </w:rPr>
-              <w:instrText xml:space="preserve"> PAGEREF _Toc125392093 \h </w:instrText>
+              <w:instrText xml:space="preserve"> PAGEREF _Toc127887477 \h </w:instrText>
             </w:r>
             <w:r>
               <w:rPr>
@@ -446,7 +455,7 @@
               <w:noProof/>
             </w:rPr>
           </w:pPr>
-          <w:hyperlink w:anchor="_Toc125392094" w:history="1">
+          <w:hyperlink w:anchor="_Toc127887478" w:history="1">
             <w:r>
               <w:rPr>
                 <w:rStyle w:val="Hyperlink"/>
@@ -473,7 +482,7 @@
                 <w:noProof/>
                 <w:webHidden/>
               </w:rPr>
-              <w:instrText xml:space="preserve"> PAGEREF _Toc125392094 \h </w:instrText>
+              <w:instrText xml:space="preserve"> PAGEREF _Toc127887478 \h </w:instrText>
             </w:r>
             <w:r>
               <w:rPr>
@@ -515,7 +524,7 @@
               <w:noProof/>
             </w:rPr>
           </w:pPr>
-          <w:hyperlink w:anchor="_Toc125392095" w:history="1">
+          <w:hyperlink w:anchor="_Toc127887479" w:history="1">
             <w:r>
               <w:rPr>
                 <w:rStyle w:val="Hyperlink"/>
@@ -542,7 +551,7 @@
                 <w:noProof/>
                 <w:webHidden/>
               </w:rPr>
-              <w:instrText xml:space="preserve"> PAGEREF _Toc125392095 \h </w:instrText>
+              <w:instrText xml:space="preserve"> PAGEREF _Toc127887479 \h </w:instrText>
             </w:r>
             <w:r>
               <w:rPr>
@@ -584,7 +593,7 @@
               <w:noProof/>
             </w:rPr>
           </w:pPr>
-          <w:hyperlink w:anchor="_Toc125392096" w:history="1">
+          <w:hyperlink w:anchor="_Toc127887480" w:history="1">
             <w:r>
               <w:rPr>
                 <w:rStyle w:val="Hyperlink"/>
@@ -611,7 +620,7 @@
                 <w:noProof/>
                 <w:webHidden/>
               </w:rPr>
-              <w:instrText xml:space="preserve"> PAGEREF _Toc125392096 \h </w:instrText>
+              <w:instrText xml:space="preserve"> PAGEREF _Toc127887480 \h </w:instrText>
             </w:r>
             <w:r>
               <w:rPr>
@@ -653,7 +662,7 @@
               <w:noProof/>
             </w:rPr>
           </w:pPr>
-          <w:hyperlink w:anchor="_Toc125392097" w:history="1">
+          <w:hyperlink w:anchor="_Toc127887481" w:history="1">
             <w:r>
               <w:rPr>
                 <w:rStyle w:val="Hyperlink"/>
@@ -680,7 +689,7 @@
                 <w:noProof/>
                 <w:webHidden/>
               </w:rPr>
-              <w:instrText xml:space="preserve"> PAGEREF _Toc125392097 \h </w:instrText>
+              <w:instrText xml:space="preserve"> PAGEREF _Toc127887481 \h </w:instrText>
             </w:r>
             <w:r>
               <w:rPr>
@@ -722,7 +731,7 @@
               <w:noProof/>
             </w:rPr>
           </w:pPr>
-          <w:hyperlink w:anchor="_Toc125392098" w:history="1">
+          <w:hyperlink w:anchor="_Toc127887482" w:history="1">
             <w:r>
               <w:rPr>
                 <w:rStyle w:val="Hyperlink"/>
@@ -749,7 +758,7 @@
                 <w:noProof/>
                 <w:webHidden/>
               </w:rPr>
-              <w:instrText xml:space="preserve"> PAGEREF _Toc125392098 \h </w:instrText>
+              <w:instrText xml:space="preserve"> PAGEREF _Toc127887482 \h </w:instrText>
             </w:r>
             <w:r>
               <w:rPr>
@@ -791,7 +800,7 @@
               <w:noProof/>
             </w:rPr>
           </w:pPr>
-          <w:hyperlink w:anchor="_Toc125392099" w:history="1">
+          <w:hyperlink w:anchor="_Toc127887483" w:history="1">
             <w:r>
               <w:rPr>
                 <w:rStyle w:val="Hyperlink"/>
@@ -818,7 +827,7 @@
                 <w:noProof/>
                 <w:webHidden/>
               </w:rPr>
-              <w:instrText xml:space="preserve"> PAGEREF _Toc125392099 \h </w:instrText>
+              <w:instrText xml:space="preserve"> PAGEREF _Toc127887483 \h </w:instrText>
             </w:r>
             <w:r>
               <w:rPr>
@@ -860,7 +869,7 @@
               <w:noProof/>
             </w:rPr>
           </w:pPr>
-          <w:hyperlink w:anchor="_Toc125392100" w:history="1">
+          <w:hyperlink w:anchor="_Toc127887484" w:history="1">
             <w:r>
               <w:rPr>
                 <w:rStyle w:val="Hyperlink"/>
@@ -887,7 +896,7 @@
                 <w:noProof/>
                 <w:webHidden/>
               </w:rPr>
-              <w:instrText xml:space="preserve"> PAGEREF _Toc125392100 \h </w:instrText>
+              <w:instrText xml:space="preserve"> PAGEREF _Toc127887484 \h </w:instrText>
             </w:r>
             <w:r>
               <w:rPr>
@@ -929,7 +938,7 @@
               <w:noProof/>
             </w:rPr>
           </w:pPr>
-          <w:hyperlink w:anchor="_Toc125392101" w:history="1">
+          <w:hyperlink w:anchor="_Toc127887485" w:history="1">
             <w:r>
               <w:rPr>
                 <w:rStyle w:val="Hyperlink"/>
@@ -956,7 +965,7 @@
                 <w:noProof/>
                 <w:webHidden/>
               </w:rPr>
-              <w:instrText xml:space="preserve"> PAGEREF _Toc125392101 \h </w:instrText>
+              <w:instrText xml:space="preserve"> PAGEREF _Toc127887485 \h </w:instrText>
             </w:r>
             <w:r>
               <w:rPr>
@@ -998,7 +1007,7 @@
               <w:noProof/>
             </w:rPr>
           </w:pPr>
-          <w:hyperlink w:anchor="_Toc125392102" w:history="1">
+          <w:hyperlink w:anchor="_Toc127887486" w:history="1">
             <w:r>
               <w:rPr>
                 <w:rStyle w:val="Hyperlink"/>
@@ -1025,7 +1034,7 @@
                 <w:noProof/>
                 <w:webHidden/>
               </w:rPr>
-              <w:instrText xml:space="preserve"> PAGEREF _Toc125392102 \h </w:instrText>
+              <w:instrText xml:space="preserve"> PAGEREF _Toc127887486 \h </w:instrText>
             </w:r>
             <w:r>
               <w:rPr>
@@ -1067,7 +1076,7 @@
               <w:noProof/>
             </w:rPr>
           </w:pPr>
-          <w:hyperlink w:anchor="_Toc125392103" w:history="1">
+          <w:hyperlink w:anchor="_Toc127887487" w:history="1">
             <w:r>
               <w:rPr>
                 <w:rStyle w:val="Hyperlink"/>
@@ -1094,7 +1103,7 @@
                 <w:noProof/>
                 <w:webHidden/>
               </w:rPr>
-              <w:instrText xml:space="preserve"> PAGEREF _Toc125392103 \h </w:instrText>
+              <w:instrText xml:space="preserve"> PAGEREF _Toc127887487 \h </w:instrText>
             </w:r>
             <w:r>
               <w:rPr>
@@ -1136,7 +1145,7 @@
               <w:noProof/>
             </w:rPr>
           </w:pPr>
-          <w:hyperlink w:anchor="_Toc125392104" w:history="1">
+          <w:hyperlink w:anchor="_Toc127887488" w:history="1">
             <w:r>
               <w:rPr>
                 <w:rStyle w:val="Hyperlink"/>
@@ -1163,7 +1172,7 @@
                 <w:noProof/>
                 <w:webHidden/>
               </w:rPr>
-              <w:instrText xml:space="preserve"> PAGEREF _Toc125392104 \h </w:instrText>
+              <w:instrText xml:space="preserve"> PAGEREF _Toc127887488 \h </w:instrText>
             </w:r>
             <w:r>
               <w:rPr>
@@ -1205,7 +1214,7 @@
               <w:noProof/>
             </w:rPr>
           </w:pPr>
-          <w:hyperlink w:anchor="_Toc125392105" w:history="1">
+          <w:hyperlink w:anchor="_Toc127887489" w:history="1">
             <w:r>
               <w:rPr>
                 <w:rStyle w:val="Hyperlink"/>
@@ -1232,7 +1241,7 @@
                 <w:noProof/>
                 <w:webHidden/>
               </w:rPr>
-              <w:instrText xml:space="preserve"> PAGEREF _Toc125392105 \h </w:instrText>
+              <w:instrText xml:space="preserve"> PAGEREF _Toc127887489 \h </w:instrText>
             </w:r>
             <w:r>
               <w:rPr>
@@ -1274,7 +1283,7 @@
               <w:noProof/>
             </w:rPr>
           </w:pPr>
-          <w:hyperlink w:anchor="_Toc125392106" w:history="1">
+          <w:hyperlink w:anchor="_Toc127887490" w:history="1">
             <w:r>
               <w:rPr>
                 <w:rStyle w:val="Hyperlink"/>
@@ -1301,7 +1310,7 @@
                 <w:noProof/>
                 <w:webHidden/>
               </w:rPr>
-              <w:instrText xml:space="preserve"> PAGEREF _Toc125392106 \h </w:instrText>
+              <w:instrText xml:space="preserve"> PAGEREF _Toc127887490 \h </w:instrText>
             </w:r>
             <w:r>
               <w:rPr>
@@ -1343,7 +1352,7 @@
               <w:noProof/>
             </w:rPr>
           </w:pPr>
-          <w:hyperlink w:anchor="_Toc125392107" w:history="1">
+          <w:hyperlink w:anchor="_Toc127887491" w:history="1">
             <w:r>
               <w:rPr>
                 <w:rStyle w:val="Hyperlink"/>
@@ -1370,7 +1379,7 @@
                 <w:noProof/>
                 <w:webHidden/>
               </w:rPr>
-              <w:instrText xml:space="preserve"> PAGEREF _Toc125392107 \h </w:instrText>
+              <w:instrText xml:space="preserve"> PAGEREF _Toc127887491 \h </w:instrText>
             </w:r>
             <w:r>
               <w:rPr>
@@ -1412,7 +1421,7 @@
               <w:noProof/>
             </w:rPr>
           </w:pPr>
-          <w:hyperlink w:anchor="_Toc125392108" w:history="1">
+          <w:hyperlink w:anchor="_Toc127887492" w:history="1">
             <w:r>
               <w:rPr>
                 <w:rStyle w:val="Hyperlink"/>
@@ -1439,7 +1448,7 @@
                 <w:noProof/>
                 <w:webHidden/>
               </w:rPr>
-              <w:instrText xml:space="preserve"> PAGEREF _Toc125392108 \h </w:instrText>
+              <w:instrText xml:space="preserve"> PAGEREF _Toc127887492 \h </w:instrText>
             </w:r>
             <w:r>
               <w:rPr>
@@ -1481,7 +1490,7 @@
               <w:noProof/>
             </w:rPr>
           </w:pPr>
-          <w:hyperlink w:anchor="_Toc125392109" w:history="1">
+          <w:hyperlink w:anchor="_Toc127887493" w:history="1">
             <w:r>
               <w:rPr>
                 <w:rStyle w:val="Hyperlink"/>
@@ -1508,7 +1517,7 @@
                 <w:noProof/>
                 <w:webHidden/>
               </w:rPr>
-              <w:instrText xml:space="preserve"> PAGEREF _Toc125392109 \h </w:instrText>
+              <w:instrText xml:space="preserve"> PAGEREF _Toc127887493 \h </w:instrText>
             </w:r>
             <w:r>
               <w:rPr>
@@ -1550,7 +1559,7 @@
               <w:noProof/>
             </w:rPr>
           </w:pPr>
-          <w:hyperlink w:anchor="_Toc125392110" w:history="1">
+          <w:hyperlink w:anchor="_Toc127887494" w:history="1">
             <w:r>
               <w:rPr>
                 <w:rStyle w:val="Hyperlink"/>
@@ -1577,7 +1586,7 @@
                 <w:noProof/>
                 <w:webHidden/>
               </w:rPr>
-              <w:instrText xml:space="preserve"> PAGEREF _Toc125392110 \h </w:instrText>
+              <w:instrText xml:space="preserve"> PAGEREF _Toc127887494 \h </w:instrText>
             </w:r>
             <w:r>
               <w:rPr>
@@ -1619,7 +1628,7 @@
               <w:noProof/>
             </w:rPr>
           </w:pPr>
-          <w:hyperlink w:anchor="_Toc125392111" w:history="1">
+          <w:hyperlink w:anchor="_Toc127887495" w:history="1">
             <w:r>
               <w:rPr>
                 <w:rStyle w:val="Hyperlink"/>
@@ -1646,7 +1655,7 @@
                 <w:noProof/>
                 <w:webHidden/>
               </w:rPr>
-              <w:instrText xml:space="preserve"> PAGEREF _Toc125392111 \h </w:instrText>
+              <w:instrText xml:space="preserve"> PAGEREF _Toc127887495 \h </w:instrText>
             </w:r>
             <w:r>
               <w:rPr>
@@ -1688,7 +1697,7 @@
               <w:noProof/>
             </w:rPr>
           </w:pPr>
-          <w:hyperlink w:anchor="_Toc125392112" w:history="1">
+          <w:hyperlink w:anchor="_Toc127887496" w:history="1">
             <w:r>
               <w:rPr>
                 <w:rStyle w:val="Hyperlink"/>
@@ -1715,7 +1724,7 @@
                 <w:noProof/>
                 <w:webHidden/>
               </w:rPr>
-              <w:instrText xml:space="preserve"> PAGEREF _Toc125392112 \h </w:instrText>
+              <w:instrText xml:space="preserve"> PAGEREF _Toc127887496 \h </w:instrText>
             </w:r>
             <w:r>
               <w:rPr>
@@ -1757,7 +1766,7 @@
               <w:noProof/>
             </w:rPr>
           </w:pPr>
-          <w:hyperlink w:anchor="_Toc125392113" w:history="1">
+          <w:hyperlink w:anchor="_Toc127887497" w:history="1">
             <w:r>
               <w:rPr>
                 <w:rStyle w:val="Hyperlink"/>
@@ -1784,7 +1793,7 @@
                 <w:noProof/>
                 <w:webHidden/>
               </w:rPr>
-              <w:instrText xml:space="preserve"> PAGEREF _Toc125392113 \h </w:instrText>
+              <w:instrText xml:space="preserve"> PAGEREF _Toc127887497 \h </w:instrText>
             </w:r>
             <w:r>
               <w:rPr>
@@ -1826,7 +1835,7 @@
               <w:noProof/>
             </w:rPr>
           </w:pPr>
-          <w:hyperlink w:anchor="_Toc125392114" w:history="1">
+          <w:hyperlink w:anchor="_Toc127887498" w:history="1">
             <w:r>
               <w:rPr>
                 <w:rStyle w:val="Hyperlink"/>
@@ -1853,7 +1862,7 @@
                 <w:noProof/>
                 <w:webHidden/>
               </w:rPr>
-              <w:instrText xml:space="preserve"> PAGEREF _Toc125392114 \h </w:instrText>
+              <w:instrText xml:space="preserve"> PAGEREF _Toc127887498 \h </w:instrText>
             </w:r>
             <w:r>
               <w:rPr>
@@ -1895,7 +1904,7 @@
               <w:noProof/>
             </w:rPr>
           </w:pPr>
-          <w:hyperlink w:anchor="_Toc125392115" w:history="1">
+          <w:hyperlink w:anchor="_Toc127887499" w:history="1">
             <w:r>
               <w:rPr>
                 <w:rStyle w:val="Hyperlink"/>
@@ -1922,7 +1931,7 @@
                 <w:noProof/>
                 <w:webHidden/>
               </w:rPr>
-              <w:instrText xml:space="preserve"> PAGEREF _Toc125392115 \h </w:instrText>
+              <w:instrText xml:space="preserve"> PAGEREF _Toc127887499 \h </w:instrText>
             </w:r>
             <w:r>
               <w:rPr>
@@ -1964,7 +1973,7 @@
               <w:noProof/>
             </w:rPr>
           </w:pPr>
-          <w:hyperlink w:anchor="_Toc125392116" w:history="1">
+          <w:hyperlink w:anchor="_Toc127887500" w:history="1">
             <w:r>
               <w:rPr>
                 <w:rStyle w:val="Hyperlink"/>
@@ -1991,7 +2000,7 @@
                 <w:noProof/>
                 <w:webHidden/>
               </w:rPr>
-              <w:instrText xml:space="preserve"> PAGEREF _Toc125392116 \h </w:instrText>
+              <w:instrText xml:space="preserve"> PAGEREF _Toc127887500 \h </w:instrText>
             </w:r>
             <w:r>
               <w:rPr>
@@ -2033,7 +2042,7 @@
               <w:noProof/>
             </w:rPr>
           </w:pPr>
-          <w:hyperlink w:anchor="_Toc125392117" w:history="1">
+          <w:hyperlink w:anchor="_Toc127887501" w:history="1">
             <w:r>
               <w:rPr>
                 <w:rStyle w:val="Hyperlink"/>
@@ -2060,7 +2069,7 @@
                 <w:noProof/>
                 <w:webHidden/>
               </w:rPr>
-              <w:instrText xml:space="preserve"> PAGEREF _Toc125392117 \h </w:instrText>
+              <w:instrText xml:space="preserve"> PAGEREF _Toc127887501 \h </w:instrText>
             </w:r>
             <w:r>
               <w:rPr>
@@ -2102,7 +2111,7 @@
               <w:noProof/>
             </w:rPr>
           </w:pPr>
-          <w:hyperlink w:anchor="_Toc125392118" w:history="1">
+          <w:hyperlink w:anchor="_Toc127887502" w:history="1">
             <w:r>
               <w:rPr>
                 <w:rStyle w:val="Hyperlink"/>
@@ -2129,7 +2138,7 @@
                 <w:noProof/>
                 <w:webHidden/>
               </w:rPr>
-              <w:instrText xml:space="preserve"> PAGEREF _Toc125392118 \h </w:instrText>
+              <w:instrText xml:space="preserve"> PAGEREF _Toc127887502 \h </w:instrText>
             </w:r>
             <w:r>
               <w:rPr>
@@ -2171,7 +2180,7 @@
               <w:noProof/>
             </w:rPr>
           </w:pPr>
-          <w:hyperlink w:anchor="_Toc125392119" w:history="1">
+          <w:hyperlink w:anchor="_Toc127887503" w:history="1">
             <w:r>
               <w:rPr>
                 <w:rStyle w:val="Hyperlink"/>
@@ -2198,7 +2207,7 @@
                 <w:noProof/>
                 <w:webHidden/>
               </w:rPr>
-              <w:instrText xml:space="preserve"> PAGEREF _Toc125392119 \h </w:instrText>
+              <w:instrText xml:space="preserve"> PAGEREF _Toc127887503 \h </w:instrText>
             </w:r>
             <w:r>
               <w:rPr>
@@ -2240,7 +2249,7 @@
               <w:noProof/>
             </w:rPr>
           </w:pPr>
-          <w:hyperlink w:anchor="_Toc125392120" w:history="1">
+          <w:hyperlink w:anchor="_Toc127887504" w:history="1">
             <w:r>
               <w:rPr>
                 <w:rStyle w:val="Hyperlink"/>
@@ -2267,7 +2276,7 @@
                 <w:noProof/>
                 <w:webHidden/>
               </w:rPr>
-              <w:instrText xml:space="preserve"> PAGEREF _Toc125392120 \h </w:instrText>
+              <w:instrText xml:space="preserve"> PAGEREF _Toc127887504 \h </w:instrText>
             </w:r>
             <w:r>
               <w:rPr>
@@ -2309,7 +2318,7 @@
               <w:noProof/>
             </w:rPr>
           </w:pPr>
-          <w:hyperlink w:anchor="_Toc125392121" w:history="1">
+          <w:hyperlink w:anchor="_Toc127887505" w:history="1">
             <w:r>
               <w:rPr>
                 <w:rStyle w:val="Hyperlink"/>
@@ -2336,7 +2345,7 @@
                 <w:noProof/>
                 <w:webHidden/>
               </w:rPr>
-              <w:instrText xml:space="preserve"> PAGEREF _Toc125392121 \h </w:instrText>
+              <w:instrText xml:space="preserve"> PAGEREF _Toc127887505 \h </w:instrText>
             </w:r>
             <w:r>
               <w:rPr>
@@ -2378,7 +2387,7 @@
               <w:noProof/>
             </w:rPr>
           </w:pPr>
-          <w:hyperlink w:anchor="_Toc125392122" w:history="1">
+          <w:hyperlink w:anchor="_Toc127887506" w:history="1">
             <w:r>
               <w:rPr>
                 <w:rStyle w:val="Hyperlink"/>
@@ -2405,7 +2414,7 @@
                 <w:noProof/>
                 <w:webHidden/>
               </w:rPr>
-              <w:instrText xml:space="preserve"> PAGEREF _Toc125392122 \h </w:instrText>
+              <w:instrText xml:space="preserve"> PAGEREF _Toc127887506 \h </w:instrText>
             </w:r>
             <w:r>
               <w:rPr>
@@ -2447,13 +2456,13 @@
               <w:noProof/>
             </w:rPr>
           </w:pPr>
-          <w:hyperlink w:anchor="_Toc125392123" w:history="1">
+          <w:hyperlink w:anchor="_Toc127887507" w:history="1">
             <w:r>
               <w:rPr>
                 <w:rStyle w:val="Hyperlink"/>
                 <w:noProof/>
               </w:rPr>
-              <w:t>Update NRCS Address and NAD Address Spreadsheets</w:t>
+              <w:t>Update Address CSV Tables</w:t>
             </w:r>
             <w:r>
               <w:rPr>
@@ -2474,7 +2483,7 @@
                 <w:noProof/>
                 <w:webHidden/>
               </w:rPr>
-              <w:instrText xml:space="preserve"> PAGEREF _Toc125392123 \h </w:instrText>
+              <w:instrText xml:space="preserve"> PAGEREF _Toc127887507 \h </w:instrText>
             </w:r>
             <w:r>
               <w:rPr>
@@ -2516,7 +2525,7 @@
               <w:noProof/>
             </w:rPr>
           </w:pPr>
-          <w:hyperlink w:anchor="_Toc125392124" w:history="1">
+          <w:hyperlink w:anchor="_Toc127887508" w:history="1">
             <w:r>
               <w:rPr>
                 <w:rStyle w:val="Hyperlink"/>
@@ -2543,7 +2552,7 @@
                 <w:noProof/>
                 <w:webHidden/>
               </w:rPr>
-              <w:instrText xml:space="preserve"> PAGEREF _Toc125392124 \h </w:instrText>
+              <w:instrText xml:space="preserve"> PAGEREF _Toc127887508 \h </w:instrText>
             </w:r>
             <w:r>
               <w:rPr>
@@ -2585,7 +2594,7 @@
               <w:noProof/>
             </w:rPr>
           </w:pPr>
-          <w:hyperlink w:anchor="_Toc125392125" w:history="1">
+          <w:hyperlink w:anchor="_Toc127887509" w:history="1">
             <w:r>
               <w:rPr>
                 <w:rStyle w:val="Hyperlink"/>
@@ -2612,7 +2621,7 @@
                 <w:noProof/>
                 <w:webHidden/>
               </w:rPr>
-              <w:instrText xml:space="preserve"> PAGEREF _Toc125392125 \h </w:instrText>
+              <w:instrText xml:space="preserve"> PAGEREF _Toc127887509 \h </w:instrText>
             </w:r>
             <w:r>
               <w:rPr>
@@ -2654,7 +2663,7 @@
               <w:noProof/>
             </w:rPr>
           </w:pPr>
-          <w:hyperlink w:anchor="_Toc125392126" w:history="1">
+          <w:hyperlink w:anchor="_Toc127887510" w:history="1">
             <w:r>
               <w:rPr>
                 <w:rStyle w:val="Hyperlink"/>
@@ -2681,7 +2690,7 @@
                 <w:noProof/>
                 <w:webHidden/>
               </w:rPr>
-              <w:instrText xml:space="preserve"> PAGEREF _Toc125392126 \h </w:instrText>
+              <w:instrText xml:space="preserve"> PAGEREF _Toc127887510 \h </w:instrText>
             </w:r>
             <w:r>
               <w:rPr>
@@ -2723,7 +2732,7 @@
               <w:noProof/>
             </w:rPr>
           </w:pPr>
-          <w:hyperlink w:anchor="_Toc125392127" w:history="1">
+          <w:hyperlink w:anchor="_Toc127887511" w:history="1">
             <w:r>
               <w:rPr>
                 <w:rStyle w:val="Hyperlink"/>
@@ -2750,7 +2759,7 @@
                 <w:noProof/>
                 <w:webHidden/>
               </w:rPr>
-              <w:instrText xml:space="preserve"> PAGEREF _Toc125392127 \h </w:instrText>
+              <w:instrText xml:space="preserve"> PAGEREF _Toc127887511 \h </w:instrText>
             </w:r>
             <w:r>
               <w:rPr>
@@ -2792,7 +2801,7 @@
               <w:noProof/>
             </w:rPr>
           </w:pPr>
-          <w:hyperlink w:anchor="_Toc125392128" w:history="1">
+          <w:hyperlink w:anchor="_Toc127887512" w:history="1">
             <w:r>
               <w:rPr>
                 <w:rStyle w:val="Hyperlink"/>
@@ -2819,7 +2828,7 @@
                 <w:noProof/>
                 <w:webHidden/>
               </w:rPr>
-              <w:instrText xml:space="preserve"> PAGEREF _Toc125392128 \h </w:instrText>
+              <w:instrText xml:space="preserve"> PAGEREF _Toc127887512 \h </w:instrText>
             </w:r>
             <w:r>
               <w:rPr>
@@ -2861,7 +2870,7 @@
               <w:noProof/>
             </w:rPr>
           </w:pPr>
-          <w:hyperlink w:anchor="_Toc125392129" w:history="1">
+          <w:hyperlink w:anchor="_Toc127887513" w:history="1">
             <w:r>
               <w:rPr>
                 <w:rStyle w:val="Hyperlink"/>
@@ -2888,7 +2897,7 @@
                 <w:noProof/>
                 <w:webHidden/>
               </w:rPr>
-              <w:instrText xml:space="preserve"> PAGEREF _Toc125392129 \h </w:instrText>
+              <w:instrText xml:space="preserve"> PAGEREF _Toc127887513 \h </w:instrText>
             </w:r>
             <w:r>
               <w:rPr>
@@ -2930,7 +2939,7 @@
               <w:noProof/>
             </w:rPr>
           </w:pPr>
-          <w:hyperlink w:anchor="_Toc125392130" w:history="1">
+          <w:hyperlink w:anchor="_Toc127887514" w:history="1">
             <w:r>
               <w:rPr>
                 <w:rStyle w:val="Hyperlink"/>
@@ -2957,7 +2966,7 @@
                 <w:noProof/>
                 <w:webHidden/>
               </w:rPr>
-              <w:instrText xml:space="preserve"> PAGEREF _Toc125392130 \h </w:instrText>
+              <w:instrText xml:space="preserve"> PAGEREF _Toc127887514 \h </w:instrText>
             </w:r>
             <w:r>
               <w:rPr>
@@ -2999,7 +3008,7 @@
               <w:noProof/>
             </w:rPr>
           </w:pPr>
-          <w:hyperlink w:anchor="_Toc125392131" w:history="1">
+          <w:hyperlink w:anchor="_Toc127887515" w:history="1">
             <w:r>
               <w:rPr>
                 <w:rStyle w:val="Hyperlink"/>
@@ -3026,7 +3035,7 @@
                 <w:noProof/>
                 <w:webHidden/>
               </w:rPr>
-              <w:instrText xml:space="preserve"> PAGEREF _Toc125392131 \h </w:instrText>
+              <w:instrText xml:space="preserve"> PAGEREF _Toc127887515 \h </w:instrText>
             </w:r>
             <w:r>
               <w:rPr>
@@ -3068,7 +3077,7 @@
               <w:noProof/>
             </w:rPr>
           </w:pPr>
-          <w:hyperlink w:anchor="_Toc125392132" w:history="1">
+          <w:hyperlink w:anchor="_Toc127887516" w:history="1">
             <w:r>
               <w:rPr>
                 <w:rStyle w:val="Hyperlink"/>
@@ -3095,7 +3104,7 @@
                 <w:noProof/>
                 <w:webHidden/>
               </w:rPr>
-              <w:instrText xml:space="preserve"> PAGEREF _Toc125392132 \h </w:instrText>
+              <w:instrText xml:space="preserve"> PAGEREF _Toc127887516 \h </w:instrText>
             </w:r>
             <w:r>
               <w:rPr>
@@ -3137,7 +3146,7 @@
               <w:noProof/>
             </w:rPr>
           </w:pPr>
-          <w:hyperlink w:anchor="_Toc125392133" w:history="1">
+          <w:hyperlink w:anchor="_Toc127887517" w:history="1">
             <w:r>
               <w:rPr>
                 <w:rStyle w:val="Hyperlink"/>
@@ -3164,7 +3173,7 @@
                 <w:noProof/>
                 <w:webHidden/>
               </w:rPr>
-              <w:instrText xml:space="preserve"> PAGEREF _Toc125392133 \h </w:instrText>
+              <w:instrText xml:space="preserve"> PAGEREF _Toc127887517 \h </w:instrText>
             </w:r>
             <w:r>
               <w:rPr>
@@ -3206,7 +3215,7 @@
               <w:noProof/>
             </w:rPr>
           </w:pPr>
-          <w:hyperlink w:anchor="_Toc125392134" w:history="1">
+          <w:hyperlink w:anchor="_Toc127887518" w:history="1">
             <w:r>
               <w:rPr>
                 <w:rStyle w:val="Hyperlink"/>
@@ -3233,7 +3242,7 @@
                 <w:noProof/>
                 <w:webHidden/>
               </w:rPr>
-              <w:instrText xml:space="preserve"> PAGEREF _Toc125392134 \h </w:instrText>
+              <w:instrText xml:space="preserve"> PAGEREF _Toc127887518 \h </w:instrText>
             </w:r>
             <w:r>
               <w:rPr>
@@ -3275,7 +3284,7 @@
               <w:noProof/>
             </w:rPr>
           </w:pPr>
-          <w:hyperlink w:anchor="_Toc125392135" w:history="1">
+          <w:hyperlink w:anchor="_Toc127887519" w:history="1">
             <w:r>
               <w:rPr>
                 <w:rStyle w:val="Hyperlink"/>
@@ -3302,7 +3311,7 @@
                 <w:noProof/>
                 <w:webHidden/>
               </w:rPr>
-              <w:instrText xml:space="preserve"> PAGEREF _Toc125392135 \h </w:instrText>
+              <w:instrText xml:space="preserve"> PAGEREF _Toc127887519 \h </w:instrText>
             </w:r>
             <w:r>
               <w:rPr>
@@ -3344,7 +3353,7 @@
               <w:noProof/>
             </w:rPr>
           </w:pPr>
-          <w:hyperlink w:anchor="_Toc125392136" w:history="1">
+          <w:hyperlink w:anchor="_Toc127887520" w:history="1">
             <w:r>
               <w:rPr>
                 <w:rStyle w:val="Hyperlink"/>
@@ -3371,7 +3380,7 @@
                 <w:noProof/>
                 <w:webHidden/>
               </w:rPr>
-              <w:instrText xml:space="preserve"> PAGEREF _Toc125392136 \h </w:instrText>
+              <w:instrText xml:space="preserve"> PAGEREF _Toc127887520 \h </w:instrText>
             </w:r>
             <w:r>
               <w:rPr>
@@ -3413,7 +3422,7 @@
               <w:noProof/>
             </w:rPr>
           </w:pPr>
-          <w:hyperlink w:anchor="_Toc125392137" w:history="1">
+          <w:hyperlink w:anchor="_Toc127887521" w:history="1">
             <w:r>
               <w:rPr>
                 <w:rStyle w:val="Hyperlink"/>
@@ -3440,7 +3449,7 @@
                 <w:noProof/>
                 <w:webHidden/>
               </w:rPr>
-              <w:instrText xml:space="preserve"> PAGEREF _Toc125392137 \h </w:instrText>
+              <w:instrText xml:space="preserve"> PAGEREF _Toc127887521 \h </w:instrText>
             </w:r>
             <w:r>
               <w:rPr>
@@ -3482,7 +3491,7 @@
               <w:noProof/>
             </w:rPr>
           </w:pPr>
-          <w:hyperlink w:anchor="_Toc125392138" w:history="1">
+          <w:hyperlink w:anchor="_Toc127887522" w:history="1">
             <w:r>
               <w:rPr>
                 <w:rStyle w:val="Hyperlink"/>
@@ -3509,7 +3518,7 @@
                 <w:noProof/>
                 <w:webHidden/>
               </w:rPr>
-              <w:instrText xml:space="preserve"> PAGEREF _Toc125392138 \h </w:instrText>
+              <w:instrText xml:space="preserve"> PAGEREF _Toc127887522 \h </w:instrText>
             </w:r>
             <w:r>
               <w:rPr>
@@ -3551,7 +3560,7 @@
               <w:noProof/>
             </w:rPr>
           </w:pPr>
-          <w:hyperlink w:anchor="_Toc125392139" w:history="1">
+          <w:hyperlink w:anchor="_Toc127887523" w:history="1">
             <w:r>
               <w:rPr>
                 <w:rStyle w:val="Hyperlink"/>
@@ -3578,7 +3587,7 @@
                 <w:noProof/>
                 <w:webHidden/>
               </w:rPr>
-              <w:instrText xml:space="preserve"> PAGEREF _Toc125392139 \h </w:instrText>
+              <w:instrText xml:space="preserve"> PAGEREF _Toc127887523 \h </w:instrText>
             </w:r>
             <w:r>
               <w:rPr>
@@ -3620,7 +3629,7 @@
               <w:noProof/>
             </w:rPr>
           </w:pPr>
-          <w:hyperlink w:anchor="_Toc125392140" w:history="1">
+          <w:hyperlink w:anchor="_Toc127887524" w:history="1">
             <w:r>
               <w:rPr>
                 <w:rStyle w:val="Hyperlink"/>
@@ -3647,7 +3656,7 @@
                 <w:noProof/>
                 <w:webHidden/>
               </w:rPr>
-              <w:instrText xml:space="preserve"> PAGEREF _Toc125392140 \h </w:instrText>
+              <w:instrText xml:space="preserve"> PAGEREF _Toc127887524 \h </w:instrText>
             </w:r>
             <w:r>
               <w:rPr>
@@ -3689,7 +3698,7 @@
               <w:noProof/>
             </w:rPr>
           </w:pPr>
-          <w:hyperlink w:anchor="_Toc125392141" w:history="1">
+          <w:hyperlink w:anchor="_Toc127887525" w:history="1">
             <w:r>
               <w:rPr>
                 <w:rStyle w:val="Hyperlink"/>
@@ -3716,7 +3725,7 @@
                 <w:noProof/>
                 <w:webHidden/>
               </w:rPr>
-              <w:instrText xml:space="preserve"> PAGEREF _Toc125392141 \h </w:instrText>
+              <w:instrText xml:space="preserve"> PAGEREF _Toc127887525 \h </w:instrText>
             </w:r>
             <w:r>
               <w:rPr>
@@ -3758,7 +3767,7 @@
               <w:noProof/>
             </w:rPr>
           </w:pPr>
-          <w:hyperlink w:anchor="_Toc125392142" w:history="1">
+          <w:hyperlink w:anchor="_Toc127887526" w:history="1">
             <w:r>
               <w:rPr>
                 <w:rStyle w:val="Hyperlink"/>
@@ -3785,7 +3794,7 @@
                 <w:noProof/>
                 <w:webHidden/>
               </w:rPr>
-              <w:instrText xml:space="preserve"> PAGEREF _Toc125392142 \h </w:instrText>
+              <w:instrText xml:space="preserve"> PAGEREF _Toc127887526 \h </w:instrText>
             </w:r>
             <w:r>
               <w:rPr>
@@ -3827,7 +3836,7 @@
               <w:noProof/>
             </w:rPr>
           </w:pPr>
-          <w:hyperlink w:anchor="_Toc125392143" w:history="1">
+          <w:hyperlink w:anchor="_Toc127887527" w:history="1">
             <w:r>
               <w:rPr>
                 <w:rStyle w:val="Hyperlink"/>
@@ -3854,7 +3863,7 @@
                 <w:noProof/>
                 <w:webHidden/>
               </w:rPr>
-              <w:instrText xml:space="preserve"> PAGEREF _Toc125392143 \h </w:instrText>
+              <w:instrText xml:space="preserve"> PAGEREF _Toc127887527 \h </w:instrText>
             </w:r>
             <w:r>
               <w:rPr>
@@ -3896,7 +3905,7 @@
               <w:noProof/>
             </w:rPr>
           </w:pPr>
-          <w:hyperlink w:anchor="_Toc125392144" w:history="1">
+          <w:hyperlink w:anchor="_Toc127887528" w:history="1">
             <w:r>
               <w:rPr>
                 <w:rStyle w:val="Hyperlink"/>
@@ -3923,7 +3932,7 @@
                 <w:noProof/>
                 <w:webHidden/>
               </w:rPr>
-              <w:instrText xml:space="preserve"> PAGEREF _Toc125392144 \h </w:instrText>
+              <w:instrText xml:space="preserve"> PAGEREF _Toc127887528 \h </w:instrText>
             </w:r>
             <w:r>
               <w:rPr>
@@ -3965,7 +3974,7 @@
               <w:noProof/>
             </w:rPr>
           </w:pPr>
-          <w:hyperlink w:anchor="_Toc125392145" w:history="1">
+          <w:hyperlink w:anchor="_Toc127887529" w:history="1">
             <w:r>
               <w:rPr>
                 <w:rStyle w:val="Hyperlink"/>
@@ -3992,7 +4001,7 @@
                 <w:noProof/>
                 <w:webHidden/>
               </w:rPr>
-              <w:instrText xml:space="preserve"> PAGEREF _Toc125392145 \h </w:instrText>
+              <w:instrText xml:space="preserve"> PAGEREF _Toc127887529 \h </w:instrText>
             </w:r>
             <w:r>
               <w:rPr>
@@ -4034,7 +4043,7 @@
               <w:noProof/>
             </w:rPr>
           </w:pPr>
-          <w:hyperlink w:anchor="_Toc125392146" w:history="1">
+          <w:hyperlink w:anchor="_Toc127887530" w:history="1">
             <w:r>
               <w:rPr>
                 <w:rStyle w:val="Hyperlink"/>
@@ -4061,7 +4070,7 @@
                 <w:noProof/>
                 <w:webHidden/>
               </w:rPr>
-              <w:instrText xml:space="preserve"> PAGEREF _Toc125392146 \h </w:instrText>
+              <w:instrText xml:space="preserve"> PAGEREF _Toc127887530 \h </w:instrText>
             </w:r>
             <w:r>
               <w:rPr>
@@ -4103,7 +4112,7 @@
               <w:noProof/>
             </w:rPr>
           </w:pPr>
-          <w:hyperlink w:anchor="_Toc125392147" w:history="1">
+          <w:hyperlink w:anchor="_Toc127887531" w:history="1">
             <w:r>
               <w:rPr>
                 <w:rStyle w:val="Hyperlink"/>
@@ -4130,7 +4139,7 @@
                 <w:noProof/>
                 <w:webHidden/>
               </w:rPr>
-              <w:instrText xml:space="preserve"> PAGEREF _Toc125392147 \h </w:instrText>
+              <w:instrText xml:space="preserve"> PAGEREF _Toc127887531 \h </w:instrText>
             </w:r>
             <w:r>
               <w:rPr>
@@ -4172,7 +4181,7 @@
               <w:noProof/>
             </w:rPr>
           </w:pPr>
-          <w:hyperlink w:anchor="_Toc125392148" w:history="1">
+          <w:hyperlink w:anchor="_Toc127887532" w:history="1">
             <w:r>
               <w:rPr>
                 <w:rStyle w:val="Hyperlink"/>
@@ -4199,7 +4208,7 @@
                 <w:noProof/>
                 <w:webHidden/>
               </w:rPr>
-              <w:instrText xml:space="preserve"> PAGEREF _Toc125392148 \h </w:instrText>
+              <w:instrText xml:space="preserve"> PAGEREF _Toc127887532 \h </w:instrText>
             </w:r>
             <w:r>
               <w:rPr>
@@ -4241,7 +4250,7 @@
               <w:noProof/>
             </w:rPr>
           </w:pPr>
-          <w:hyperlink w:anchor="_Toc125392149" w:history="1">
+          <w:hyperlink w:anchor="_Toc127887533" w:history="1">
             <w:r>
               <w:rPr>
                 <w:rStyle w:val="Hyperlink"/>
@@ -4268,7 +4277,7 @@
                 <w:noProof/>
                 <w:webHidden/>
               </w:rPr>
-              <w:instrText xml:space="preserve"> PAGEREF _Toc125392149 \h </w:instrText>
+              <w:instrText xml:space="preserve"> PAGEREF _Toc127887533 \h </w:instrText>
             </w:r>
             <w:r>
               <w:rPr>
@@ -4337,7 +4346,7 @@
         </w:rPr>
       </w:pPr>
       <w:bookmarkStart w:id="0" w:name="_Toc99356542"/>
-      <w:bookmarkStart w:id="1" w:name="_Toc125392092"/>
+      <w:bookmarkStart w:id="1" w:name="_Toc127887476"/>
       <w:r>
         <w:rPr>
           <w:sz w:val="36"/>
@@ -4360,7 +4369,7 @@
         <w:spacing w:before="0"/>
       </w:pPr>
       <w:bookmarkStart w:id="2" w:name="_Toc99356543"/>
-      <w:bookmarkStart w:id="3" w:name="_Toc125392093"/>
+      <w:bookmarkStart w:id="3" w:name="_Toc127887477"/>
       <w:r>
         <w:t>Purpose</w:t>
       </w:r>
@@ -4409,7 +4418,7 @@
         <w:contextualSpacing/>
       </w:pPr>
       <w:bookmarkStart w:id="4" w:name="_Toc99356544"/>
-      <w:bookmarkStart w:id="5" w:name="_Toc125392094"/>
+      <w:bookmarkStart w:id="5" w:name="_Toc127887478"/>
       <w:r>
         <w:t>State</w:t>
       </w:r>
@@ -4519,7 +4528,7 @@
         <w:spacing w:before="0"/>
       </w:pPr>
       <w:bookmarkStart w:id="6" w:name="_Toc99356546"/>
-      <w:bookmarkStart w:id="7" w:name="_Toc125392095"/>
+      <w:bookmarkStart w:id="7" w:name="_Toc127887479"/>
       <w:r>
         <w:t>User Requirements</w:t>
       </w:r>
@@ -4612,7 +4621,7 @@
         <w:spacing w:before="0"/>
       </w:pPr>
       <w:bookmarkStart w:id="8" w:name="_Toc99356545"/>
-      <w:bookmarkStart w:id="9" w:name="_Toc125392096"/>
+      <w:bookmarkStart w:id="9" w:name="_Toc127887480"/>
       <w:r>
         <w:t>System Requirements</w:t>
       </w:r>
@@ -4752,7 +4761,7 @@
         <w:spacing w:before="0"/>
       </w:pPr>
       <w:bookmarkStart w:id="11" w:name="_Toc99356547"/>
-      <w:bookmarkStart w:id="12" w:name="_Toc125392097"/>
+      <w:bookmarkStart w:id="12" w:name="_Toc127887481"/>
       <w:r>
         <w:t>Food Security Act</w:t>
       </w:r>
@@ -4848,7 +4857,7 @@
           <w:szCs w:val="36"/>
         </w:rPr>
       </w:pPr>
-      <w:bookmarkStart w:id="15" w:name="_Toc125392098"/>
+      <w:bookmarkStart w:id="15" w:name="_Toc127887482"/>
       <w:r>
         <w:rPr>
           <w:sz w:val="36"/>
@@ -5002,7 +5011,16 @@
         <w:ind w:left="720"/>
       </w:pPr>
       <w:r>
-        <w:t>Update NRCS Addresses Spreadsheet</w:t>
+        <w:t>Update NRCS</w:t>
+      </w:r>
+      <w:r>
+        <w:t>, FSA, NAD</w:t>
+      </w:r>
+      <w:r>
+        <w:t xml:space="preserve"> </w:t>
+      </w:r>
+      <w:r>
+        <w:t>Address CSV files and import them to the tool</w:t>
       </w:r>
     </w:p>
     <w:p>
@@ -5066,7 +5084,7 @@
           <w:szCs w:val="36"/>
         </w:rPr>
       </w:pPr>
-      <w:bookmarkStart w:id="16" w:name="_Toc125392099"/>
+      <w:bookmarkStart w:id="16" w:name="_Toc127887483"/>
       <w:r>
         <w:rPr>
           <w:sz w:val="36"/>
@@ -5377,7 +5395,7 @@
           <w:szCs w:val="36"/>
         </w:rPr>
       </w:pPr>
-      <w:bookmarkStart w:id="17" w:name="_Toc125392100"/>
+      <w:bookmarkStart w:id="17" w:name="_Toc127887484"/>
       <w:r>
         <w:rPr>
           <w:sz w:val="36"/>
@@ -5537,7 +5555,7 @@
         <w:pStyle w:val="Heading2"/>
         <w:spacing w:before="0"/>
       </w:pPr>
-      <w:bookmarkStart w:id="18" w:name="_Toc125392101"/>
+      <w:bookmarkStart w:id="18" w:name="_Toc127887485"/>
       <w:proofErr w:type="spellStart"/>
       <w:r>
         <w:t>GeoPortal</w:t>
@@ -5689,27 +5707,14 @@
                             <w:r>
                               <w:t xml:space="preserve">Figure </w:t>
                             </w:r>
-                            <w:r>
-                              <w:fldChar w:fldCharType="begin"/>
-                            </w:r>
-                            <w:r>
-                              <w:instrText xml:space="preserve"> SEQ Figure \* ARABIC </w:instrText>
-                            </w:r>
-                            <w:r>
-                              <w:fldChar w:fldCharType="separate"/>
-                            </w:r>
-                            <w:r>
-                              <w:rPr>
-                                <w:noProof/>
-                              </w:rPr>
-                              <w:t>1</w:t>
-                            </w:r>
-                            <w:r>
-                              <w:rPr>
-                                <w:noProof/>
-                              </w:rPr>
-                              <w:fldChar w:fldCharType="end"/>
-                            </w:r>
+                            <w:fldSimple w:instr=" SEQ Figure \* ARABIC ">
+                              <w:r>
+                                <w:rPr>
+                                  <w:noProof/>
+                                </w:rPr>
+                                <w:t>1</w:t>
+                              </w:r>
+                            </w:fldSimple>
                             <w:r>
                               <w:t xml:space="preserve">: A screenshot of the </w:t>
                             </w:r>
@@ -5758,27 +5763,14 @@
                       <w:r>
                         <w:t xml:space="preserve">Figure </w:t>
                       </w:r>
-                      <w:r>
-                        <w:fldChar w:fldCharType="begin"/>
-                      </w:r>
-                      <w:r>
-                        <w:instrText xml:space="preserve"> SEQ Figure \* ARABIC </w:instrText>
-                      </w:r>
-                      <w:r>
-                        <w:fldChar w:fldCharType="separate"/>
-                      </w:r>
-                      <w:r>
-                        <w:rPr>
-                          <w:noProof/>
-                        </w:rPr>
-                        <w:t>1</w:t>
-                      </w:r>
-                      <w:r>
-                        <w:rPr>
-                          <w:noProof/>
-                        </w:rPr>
-                        <w:fldChar w:fldCharType="end"/>
-                      </w:r>
+                      <w:fldSimple w:instr=" SEQ Figure \* ARABIC ">
+                        <w:r>
+                          <w:rPr>
+                            <w:noProof/>
+                          </w:rPr>
+                          <w:t>1</w:t>
+                        </w:r>
+                      </w:fldSimple>
                       <w:r>
                         <w:t xml:space="preserve">: A screenshot of the </w:t>
                       </w:r>
@@ -5989,7 +5981,7 @@
         <w:pStyle w:val="Heading2"/>
         <w:spacing w:before="0"/>
       </w:pPr>
-      <w:bookmarkStart w:id="19" w:name="_Toc125392102"/>
+      <w:bookmarkStart w:id="19" w:name="_Toc127887486"/>
       <w:r>
         <w:lastRenderedPageBreak/>
         <w:t xml:space="preserve">GIS States Portal </w:t>
@@ -6374,27 +6366,14 @@
                             <w:r>
                               <w:t xml:space="preserve">Figure </w:t>
                             </w:r>
-                            <w:r>
-                              <w:fldChar w:fldCharType="begin"/>
-                            </w:r>
-                            <w:r>
-                              <w:instrText xml:space="preserve"> SEQ Figure \* ARABIC </w:instrText>
-                            </w:r>
-                            <w:r>
-                              <w:fldChar w:fldCharType="separate"/>
-                            </w:r>
-                            <w:r>
-                              <w:rPr>
-                                <w:noProof/>
-                              </w:rPr>
-                              <w:t>2</w:t>
-                            </w:r>
-                            <w:r>
-                              <w:rPr>
-                                <w:noProof/>
-                              </w:rPr>
-                              <w:fldChar w:fldCharType="end"/>
-                            </w:r>
+                            <w:fldSimple w:instr=" SEQ Figure \* ARABIC ">
+                              <w:r>
+                                <w:rPr>
+                                  <w:noProof/>
+                                </w:rPr>
+                                <w:t>2</w:t>
+                              </w:r>
+                            </w:fldSimple>
                             <w:r>
                               <w:t>: A screenshot of the GIS States Portal home page with the Sign In button present.</w:t>
                             </w:r>
@@ -6425,27 +6404,14 @@
                       <w:r>
                         <w:t xml:space="preserve">Figure </w:t>
                       </w:r>
-                      <w:r>
-                        <w:fldChar w:fldCharType="begin"/>
-                      </w:r>
-                      <w:r>
-                        <w:instrText xml:space="preserve"> SEQ Figure \* ARABIC </w:instrText>
-                      </w:r>
-                      <w:r>
-                        <w:fldChar w:fldCharType="separate"/>
-                      </w:r>
-                      <w:r>
-                        <w:rPr>
-                          <w:noProof/>
-                        </w:rPr>
-                        <w:t>2</w:t>
-                      </w:r>
-                      <w:r>
-                        <w:rPr>
-                          <w:noProof/>
-                        </w:rPr>
-                        <w:fldChar w:fldCharType="end"/>
-                      </w:r>
+                      <w:fldSimple w:instr=" SEQ Figure \* ARABIC ">
+                        <w:r>
+                          <w:rPr>
+                            <w:noProof/>
+                          </w:rPr>
+                          <w:t>2</w:t>
+                        </w:r>
+                      </w:fldSimple>
                       <w:r>
                         <w:t>: A screenshot of the GIS States Portal home page with the Sign In button present.</w:t>
                       </w:r>
@@ -7112,7 +7078,7 @@
           <w:szCs w:val="36"/>
         </w:rPr>
       </w:pPr>
-      <w:bookmarkStart w:id="20" w:name="_Toc125392103"/>
+      <w:bookmarkStart w:id="20" w:name="_Toc127887487"/>
       <w:r>
         <w:rPr>
           <w:sz w:val="36"/>
@@ -7270,7 +7236,7 @@
       <w:pPr>
         <w:pStyle w:val="Heading2"/>
       </w:pPr>
-      <w:bookmarkStart w:id="21" w:name="_Toc125392104"/>
+      <w:bookmarkStart w:id="21" w:name="_Toc127887488"/>
       <w:r>
         <w:t>A</w:t>
       </w:r>
@@ -7708,15 +7674,7 @@
                               <w:t>6</w:t>
                             </w:r>
                             <w:r>
-                              <w:t xml:space="preserve">: A screenshot of the Invite </w:t>
-                            </w:r>
-                            <w:proofErr w:type="gramStart"/>
-                            <w:r>
-                              <w:t>users</w:t>
-                            </w:r>
-                            <w:proofErr w:type="gramEnd"/>
-                            <w:r>
-                              <w:t xml:space="preserve"> button.</w:t>
+                              <w:t>: A screenshot of the Invite users button.</w:t>
                             </w:r>
                           </w:p>
                         </w:txbxContent>
@@ -8612,7 +8570,7 @@
       <w:pPr>
         <w:pStyle w:val="Heading2"/>
       </w:pPr>
-      <w:bookmarkStart w:id="22" w:name="_Toc125392105"/>
+      <w:bookmarkStart w:id="22" w:name="_Toc127887489"/>
       <w:r>
         <w:lastRenderedPageBreak/>
         <w:t>R</w:t>
@@ -9359,7 +9317,6 @@
         </w:rPr>
         <w:t xml:space="preserve">ember </w:t>
       </w:r>
-      <w:proofErr w:type="gramStart"/>
       <w:r>
         <w:rPr>
           <w:i/>
@@ -9372,15 +9329,7 @@
           <w:i/>
           <w:iCs/>
         </w:rPr>
-        <w:t>rom</w:t>
-      </w:r>
-      <w:proofErr w:type="gramEnd"/>
-      <w:r>
-        <w:rPr>
-          <w:i/>
-          <w:iCs/>
-        </w:rPr>
-        <w:t xml:space="preserve"> </w:t>
+        <w:t xml:space="preserve">rom </w:t>
       </w:r>
       <w:r>
         <w:rPr>
@@ -9464,15 +9413,7 @@
                               <w:t>2</w:t>
                             </w:r>
                             <w:r>
-                              <w:t xml:space="preserve">: A screenshot of a selected member with the Remove Member </w:t>
-                            </w:r>
-                            <w:proofErr w:type="gramStart"/>
-                            <w:r>
-                              <w:t>From</w:t>
-                            </w:r>
-                            <w:proofErr w:type="gramEnd"/>
-                            <w:r>
-                              <w:t xml:space="preserve"> Group context command visible.</w:t>
+                              <w:t>: A screenshot of a selected member with the Remove Member From Group context command visible.</w:t>
                             </w:r>
                           </w:p>
                         </w:txbxContent>
@@ -9676,7 +9617,7 @@
         <w:spacing w:before="0"/>
         <w:contextualSpacing/>
       </w:pPr>
-      <w:bookmarkStart w:id="23" w:name="_Toc125392106"/>
+      <w:bookmarkStart w:id="23" w:name="_Toc127887490"/>
       <w:r>
         <w:t>Grant CLU Access</w:t>
       </w:r>
@@ -9803,7 +9744,7 @@
           <w:szCs w:val="36"/>
         </w:rPr>
       </w:pPr>
-      <w:bookmarkStart w:id="24" w:name="_Toc125392107"/>
+      <w:bookmarkStart w:id="24" w:name="_Toc127887491"/>
       <w:r>
         <w:rPr>
           <w:sz w:val="36"/>
@@ -9834,7 +9775,7 @@
         <w:pStyle w:val="Heading2"/>
         <w:spacing w:before="0"/>
       </w:pPr>
-      <w:bookmarkStart w:id="26" w:name="_Toc125392108"/>
+      <w:bookmarkStart w:id="26" w:name="_Toc127887492"/>
       <w:r>
         <w:t>Install ArcGIS Pro</w:t>
       </w:r>
@@ -10111,62 +10052,87 @@
           <w:bCs/>
           <w:color w:val="FF0000"/>
         </w:rPr>
-        <w:t>Warning:</w:t>
-      </w:r>
-      <w:r>
-        <w:rPr>
+        <w:t>Note</w:t>
+      </w:r>
+      <w:r>
+        <w:rPr>
+          <w:b/>
+          <w:bCs/>
           <w:color w:val="FF0000"/>
         </w:rPr>
-        <w:t xml:space="preserve">   The WC Tool works with ArcGIS Pro</w:t>
+        <w:t>:</w:t>
       </w:r>
       <w:r>
         <w:rPr>
           <w:color w:val="FF0000"/>
         </w:rPr>
-        <w:t xml:space="preserve"> 3.0.3</w:t>
+        <w:t xml:space="preserve">   </w:t>
       </w:r>
       <w:r>
         <w:rPr>
           <w:color w:val="FF0000"/>
         </w:rPr>
-        <w:t xml:space="preserve">, but it is only recommended for systems with </w:t>
-      </w:r>
-      <w:r>
-        <w:rPr>
-          <w:i/>
-          <w:iCs/>
+        <w:t>The tool has been updated to change all Excel</w:t>
+      </w:r>
+      <w:r>
+        <w:rPr>
           <w:color w:val="FF0000"/>
-          <w:u w:val="single"/>
-        </w:rPr>
-        <w:t>64-bit</w:t>
-      </w:r>
-      <w:r>
-        <w:rPr>
-          <w:i/>
-          <w:iCs/>
+        </w:rPr>
+        <w:t>-</w:t>
+      </w:r>
+      <w:r>
+        <w:rPr>
           <w:color w:val="FF0000"/>
         </w:rPr>
-        <w:t xml:space="preserve"> Microsoft Office</w:t>
+        <w:t xml:space="preserve">based workflows to CSV files. </w:t>
       </w:r>
       <w:r>
         <w:rPr>
           <w:color w:val="FF0000"/>
         </w:rPr>
-        <w:t xml:space="preserve"> installed.  It also requires users to request installation of the </w:t>
-      </w:r>
-      <w:r>
-        <w:rPr>
-          <w:i/>
-          <w:iCs/>
+        <w:t xml:space="preserve"> </w:t>
+      </w:r>
+      <w:r>
+        <w:rPr>
           <w:color w:val="FF0000"/>
         </w:rPr>
-        <w:t>Microsoft Access Database Engine 2016 (64-bit)</w:t>
+        <w:t xml:space="preserve">This tool </w:t>
       </w:r>
       <w:r>
         <w:rPr>
           <w:color w:val="FF0000"/>
         </w:rPr>
-        <w:t xml:space="preserve"> driver through Digital Workplace.  This driver also frequently breaks when computer systems are updated with Windows, Office, or manufacturer updates and the driver regularly needs reinstallation or repair.  Therefore, it is recommended to avoid ArcGIS Pro 3.0.3 at present, if possible.</w:t>
+        <w:t xml:space="preserve">does </w:t>
+      </w:r>
+      <w:r>
+        <w:rPr>
+          <w:color w:val="FF0000"/>
+        </w:rPr>
+        <w:t>no</w:t>
+      </w:r>
+      <w:r>
+        <w:rPr>
+          <w:color w:val="FF0000"/>
+        </w:rPr>
+        <w:t>t</w:t>
+      </w:r>
+      <w:r>
+        <w:rPr>
+          <w:color w:val="FF0000"/>
+        </w:rPr>
+        <w:t xml:space="preserve"> ha</w:t>
+      </w:r>
+      <w:r>
+        <w:rPr>
+          <w:color w:val="FF0000"/>
+        </w:rPr>
+        <w:t>ve</w:t>
+      </w:r>
+      <w:r>
+        <w:rPr>
+          <w:color w:val="FF0000"/>
+        </w:rPr>
+        <w:t xml:space="preserve"> a dependency on installing the Microsoft Access Database Engine 2016 driver.</w:t>
       </w:r>
     </w:p>
     <w:bookmarkEnd w:id="27"/>
@@ -10186,7 +10152,7 @@
         <w:spacing w:before="0"/>
       </w:pPr>
       <w:bookmarkStart w:id="28" w:name="_Toc99356550"/>
-      <w:bookmarkStart w:id="29" w:name="_Toc125392109"/>
+      <w:bookmarkStart w:id="29" w:name="_Toc127887493"/>
       <w:r>
         <w:t>License ArcGIS Pro</w:t>
       </w:r>
@@ -10369,7 +10335,7 @@
           <w:szCs w:val="36"/>
         </w:rPr>
       </w:pPr>
-      <w:bookmarkStart w:id="31" w:name="_Toc125392110"/>
+      <w:bookmarkStart w:id="31" w:name="_Toc127887494"/>
       <w:r>
         <w:rPr>
           <w:sz w:val="36"/>
@@ -10399,7 +10365,7 @@
         <w:spacing w:before="0"/>
         <w:contextualSpacing/>
       </w:pPr>
-      <w:bookmarkStart w:id="32" w:name="_Toc125392111"/>
+      <w:bookmarkStart w:id="32" w:name="_Toc127887495"/>
       <w:r>
         <w:t>Delete Existing Install</w:t>
       </w:r>
@@ -10505,13 +10471,90 @@
           <w:i/>
           <w:iCs/>
         </w:rPr>
-        <w:t xml:space="preserve">NRCS_Address.xlsx </w:t>
-      </w:r>
-      <w:r>
-        <w:t>file</w:t>
-      </w:r>
-      <w:r>
-        <w:t>.  Paste it elsewhere on your system to be retained for future reference.</w:t>
+        <w:t>NRCS_Address.</w:t>
+      </w:r>
+      <w:r>
+        <w:rPr>
+          <w:i/>
+          <w:iCs/>
+        </w:rPr>
+        <w:t xml:space="preserve">csv </w:t>
+      </w:r>
+      <w:r>
+        <w:t xml:space="preserve">file, the </w:t>
+      </w:r>
+      <w:r>
+        <w:rPr>
+          <w:i/>
+          <w:iCs/>
+        </w:rPr>
+        <w:t>FSA_Address.csv</w:t>
+      </w:r>
+      <w:r>
+        <w:t xml:space="preserve"> file, and the </w:t>
+      </w:r>
+      <w:r>
+        <w:rPr>
+          <w:i/>
+          <w:iCs/>
+        </w:rPr>
+        <w:t>NAD_Address.csv</w:t>
+      </w:r>
+      <w:r>
+        <w:t xml:space="preserve"> file</w:t>
+      </w:r>
+      <w:r>
+        <w:t xml:space="preserve">.  Paste </w:t>
+      </w:r>
+      <w:r>
+        <w:t xml:space="preserve">the files </w:t>
+      </w:r>
+      <w:r>
+        <w:t>elsewhere on your system to be retained for future reference.</w:t>
+      </w:r>
+    </w:p>
+    <w:p>
+      <w:pPr>
+        <w:pStyle w:val="ListParagraph"/>
+        <w:spacing w:after="0"/>
+        <w:ind w:left="1440"/>
+        <w:rPr>
+          <w:color w:val="FF0000"/>
+        </w:rPr>
+      </w:pPr>
+      <w:r>
+        <w:rPr>
+          <w:color w:val="FF0000"/>
+        </w:rPr>
+        <w:t xml:space="preserve">Note: Old versions of the tools would only have the </w:t>
+      </w:r>
+      <w:r>
+        <w:rPr>
+          <w:i/>
+          <w:iCs/>
+          <w:color w:val="FF0000"/>
+        </w:rPr>
+        <w:t>NRCS_Address.xlsx</w:t>
+      </w:r>
+      <w:r>
+        <w:rPr>
+          <w:color w:val="FF0000"/>
+        </w:rPr>
+        <w:t xml:space="preserve"> and </w:t>
+      </w:r>
+      <w:r>
+        <w:rPr>
+          <w:i/>
+          <w:iCs/>
+          <w:color w:val="FF0000"/>
+        </w:rPr>
+        <w:t>NAD_Address.xlsx</w:t>
+      </w:r>
+      <w:r>
+        <w:rPr>
+          <w:color w:val="FF0000"/>
+        </w:rPr>
+        <w:t xml:space="preserve"> files, the former of which would contain separate tabs for NRCS and FSA addresses, respectively.</w:t>
       </w:r>
     </w:p>
     <w:p>
@@ -10585,7 +10628,6 @@
       <w:r>
         <w:t xml:space="preserve">Navigate to </w:t>
       </w:r>
-      <w:proofErr w:type="gramStart"/>
       <w:r>
         <w:rPr>
           <w:i/>
@@ -10594,11 +10636,7 @@
         <w:t>C:\Determinations</w:t>
       </w:r>
       <w:r>
-        <w:t>, if</w:t>
-      </w:r>
-      <w:proofErr w:type="gramEnd"/>
-      <w:r>
-        <w:t xml:space="preserve"> it exists.</w:t>
+        <w:t>, if it exists.</w:t>
       </w:r>
     </w:p>
     <w:p>
@@ -10700,7 +10738,7 @@
         <w:spacing w:before="0"/>
         <w:contextualSpacing/>
       </w:pPr>
-      <w:bookmarkStart w:id="33" w:name="_Toc125392112"/>
+      <w:bookmarkStart w:id="33" w:name="_Toc127887496"/>
       <w:r>
         <w:t>Download the WC Tool</w:t>
       </w:r>
@@ -10869,7 +10907,7 @@
         <w:spacing w:before="0"/>
         <w:contextualSpacing/>
       </w:pPr>
-      <w:bookmarkStart w:id="34" w:name="_Toc125392113"/>
+      <w:bookmarkStart w:id="34" w:name="_Toc127887497"/>
       <w:r>
         <w:lastRenderedPageBreak/>
         <w:t>U</w:t>
@@ -11372,7 +11410,7 @@
         <w:spacing w:before="0"/>
         <w:contextualSpacing/>
       </w:pPr>
-      <w:bookmarkStart w:id="35" w:name="_Toc125392114"/>
+      <w:bookmarkStart w:id="35" w:name="_Toc127887498"/>
       <w:r>
         <w:t>Create Determinations Directory</w:t>
       </w:r>
@@ -11697,13 +11735,8 @@
         <w:t>C:\</w:t>
       </w:r>
       <w:r>
-        <w:t xml:space="preserve"> drive level and name </w:t>
-      </w:r>
-      <w:proofErr w:type="gramStart"/>
-      <w:r>
-        <w:t>it</w:t>
-      </w:r>
-      <w:proofErr w:type="gramEnd"/>
+        <w:t xml:space="preserve"> drive level and name it</w:t>
+      </w:r>
       <w:r>
         <w:t xml:space="preserve"> </w:t>
       </w:r>
@@ -11767,7 +11800,7 @@
         <w:spacing w:before="0"/>
         <w:contextualSpacing/>
       </w:pPr>
-      <w:bookmarkStart w:id="36" w:name="_Toc125392115"/>
+      <w:bookmarkStart w:id="36" w:name="_Toc127887499"/>
       <w:r>
         <w:lastRenderedPageBreak/>
         <w:t xml:space="preserve">Configure </w:t>
@@ -11785,7 +11818,7 @@
           <w:rFonts w:ascii="Calibri Light" w:hAnsi="Calibri Light"/>
         </w:rPr>
       </w:pPr>
-      <w:bookmarkStart w:id="37" w:name="_Toc125392116"/>
+      <w:bookmarkStart w:id="37" w:name="_Toc127887500"/>
       <w:r>
         <w:t>Configure ArcGIS Pro General Options</w:t>
       </w:r>
@@ -11914,7 +11947,7 @@
         <w:spacing w:before="0"/>
         <w:contextualSpacing/>
       </w:pPr>
-      <w:bookmarkStart w:id="38" w:name="_Toc125392117"/>
+      <w:bookmarkStart w:id="38" w:name="_Toc127887501"/>
       <w:r>
         <w:t>Configure Portal</w:t>
       </w:r>
@@ -12956,7 +12989,7 @@
       </w:pPr>
       <w:bookmarkStart w:id="39" w:name="_Toc86738287"/>
       <w:bookmarkStart w:id="40" w:name="_Toc99356556"/>
-      <w:bookmarkStart w:id="41" w:name="_Toc125392118"/>
+      <w:bookmarkStart w:id="41" w:name="_Toc127887502"/>
       <w:r>
         <w:rPr>
           <w:sz w:val="36"/>
@@ -12997,7 +13030,7 @@
       <w:pPr>
         <w:pStyle w:val="Heading2"/>
       </w:pPr>
-      <w:bookmarkStart w:id="42" w:name="_Toc125392119"/>
+      <w:bookmarkStart w:id="42" w:name="_Toc127887503"/>
       <w:r>
         <w:t>Create State Template File</w:t>
       </w:r>
@@ -13673,7 +13706,7 @@
       <w:pPr>
         <w:pStyle w:val="Heading2"/>
       </w:pPr>
-      <w:bookmarkStart w:id="43" w:name="_Toc125392120"/>
+      <w:bookmarkStart w:id="43" w:name="_Toc127887504"/>
       <w:r>
         <w:lastRenderedPageBreak/>
         <w:t xml:space="preserve">Set </w:t>
@@ -14519,7 +14552,7 @@
       <w:pPr>
         <w:pStyle w:val="Heading2"/>
       </w:pPr>
-      <w:bookmarkStart w:id="44" w:name="_Toc125392121"/>
+      <w:bookmarkStart w:id="44" w:name="_Toc127887505"/>
       <w:r>
         <w:lastRenderedPageBreak/>
         <w:t xml:space="preserve">(Optional) Add </w:t>
@@ -15220,7 +15253,7 @@
       <w:pPr>
         <w:pStyle w:val="Heading2"/>
       </w:pPr>
-      <w:bookmarkStart w:id="45" w:name="_Toc125392122"/>
+      <w:bookmarkStart w:id="45" w:name="_Toc127887506"/>
       <w:r>
         <w:t>(Optional) Create More State Templates</w:t>
       </w:r>
@@ -15294,18 +15327,10 @@
         <w:t xml:space="preserve">State </w:t>
       </w:r>
       <w:r>
-        <w:t xml:space="preserve">Training </w:t>
-      </w:r>
-      <w:proofErr w:type="gramStart"/>
-      <w:r>
-        <w:t>Templates</w:t>
-      </w:r>
-      <w:r>
-        <w:t>, but</w:t>
-      </w:r>
-      <w:proofErr w:type="gramEnd"/>
-      <w:r>
-        <w:t xml:space="preserve"> be sure to start with the Blank Training template and to name output Training Templates accordingly.</w:t>
+        <w:t>Training Templates</w:t>
+      </w:r>
+      <w:r>
+        <w:t>, but be sure to start with the Blank Training template and to name output Training Templates accordingly.</w:t>
       </w:r>
     </w:p>
     <w:p>
@@ -15317,171 +15342,174 @@
         </w:rPr>
       </w:pPr>
       <w:bookmarkStart w:id="46" w:name="_Toc99356557"/>
-      <w:bookmarkStart w:id="47" w:name="_Toc125392123"/>
+      <w:bookmarkStart w:id="47" w:name="_Toc127887507"/>
       <w:r>
         <w:rPr>
           <w:sz w:val="36"/>
           <w:szCs w:val="36"/>
         </w:rPr>
         <w:lastRenderedPageBreak/>
-        <w:t xml:space="preserve">Update NRCS Address </w:t>
+        <w:t xml:space="preserve">Update </w:t>
       </w:r>
       <w:r>
         <w:rPr>
           <w:sz w:val="36"/>
           <w:szCs w:val="36"/>
         </w:rPr>
-        <w:t xml:space="preserve">and NAD Address </w:t>
-      </w:r>
-      <w:r>
-        <w:rPr>
-          <w:sz w:val="36"/>
-          <w:szCs w:val="36"/>
-        </w:rPr>
-        <w:t>Spreadsheet</w:t>
+        <w:t>Address CSV Tables</w:t>
       </w:r>
       <w:bookmarkEnd w:id="46"/>
-      <w:r>
-        <w:rPr>
-          <w:sz w:val="36"/>
-          <w:szCs w:val="36"/>
-        </w:rPr>
+      <w:bookmarkEnd w:id="47"/>
+    </w:p>
+    <w:p>
+      <w:pPr>
+        <w:spacing w:after="0"/>
+      </w:pPr>
+    </w:p>
+    <w:p>
+      <w:pPr>
+        <w:spacing w:after="0"/>
+      </w:pPr>
+      <w:r>
+        <w:t>State Tool Administrators must update</w:t>
+      </w:r>
+      <w:r>
+        <w:t xml:space="preserve"> and import</w:t>
+      </w:r>
+      <w:r>
+        <w:t xml:space="preserve"> the NRCS </w:t>
+      </w:r>
+      <w:r>
+        <w:t>and FSA Address tables</w:t>
+      </w:r>
+      <w:r>
+        <w:t xml:space="preserve"> prior to distributing </w:t>
+      </w:r>
+      <w:r>
+        <w:t>the WC Tool</w:t>
+      </w:r>
+      <w:r>
+        <w:t xml:space="preserve"> in their state.  </w:t>
+      </w:r>
+      <w:r>
+        <w:t>These CSV files</w:t>
+      </w:r>
+      <w:r>
+        <w:t xml:space="preserve"> </w:t>
+      </w:r>
+      <w:r>
+        <w:t>contain</w:t>
+      </w:r>
+      <w:r>
+        <w:t xml:space="preserve"> the address information for the NRCS and</w:t>
+      </w:r>
+      <w:r>
+        <w:t xml:space="preserve"> FSA Service Centers</w:t>
+      </w:r>
+      <w:r>
+        <w:t>, respectively, which are</w:t>
+      </w:r>
+      <w:r>
+        <w:t xml:space="preserve"> used </w:t>
+      </w:r>
+      <w:r>
+        <w:t>as return addresses on</w:t>
+      </w:r>
+      <w:r>
+        <w:t xml:space="preserve"> the</w:t>
+      </w:r>
+      <w:r>
+        <w:t xml:space="preserve"> determination</w:t>
+      </w:r>
+      <w:r>
+        <w:t xml:space="preserve"> letters</w:t>
+      </w:r>
+      <w:r>
+        <w:t xml:space="preserve">.  </w:t>
+      </w:r>
+      <w:r>
+        <w:t>State Tool Administrator</w:t>
+      </w:r>
+      <w:r>
         <w:t>s</w:t>
       </w:r>
-      <w:bookmarkEnd w:id="47"/>
-    </w:p>
-    <w:p>
-      <w:pPr>
-        <w:spacing w:after="0"/>
-      </w:pPr>
-    </w:p>
-    <w:p>
-      <w:pPr>
-        <w:spacing w:after="0"/>
-      </w:pPr>
-      <w:r>
-        <w:t>State Tool Administrators must update</w:t>
-      </w:r>
-      <w:r>
-        <w:t xml:space="preserve"> and import</w:t>
-      </w:r>
-      <w:r>
-        <w:t xml:space="preserve"> the NRCS Address Spreadsheet prior to distributing </w:t>
-      </w:r>
-      <w:r>
-        <w:t>the WC Tool</w:t>
-      </w:r>
-      <w:r>
-        <w:t xml:space="preserve"> in their state.  This spreadsheet </w:t>
-      </w:r>
-      <w:r>
-        <w:t>contains</w:t>
-      </w:r>
-      <w:r>
-        <w:t xml:space="preserve"> the address information for the </w:t>
-      </w:r>
-      <w:proofErr w:type="gramStart"/>
-      <w:r>
-        <w:t>NRCS</w:t>
-      </w:r>
-      <w:proofErr w:type="gramEnd"/>
-      <w:r>
-        <w:t xml:space="preserve"> and</w:t>
-      </w:r>
-      <w:r>
-        <w:t xml:space="preserve"> FSA Service Centers used </w:t>
-      </w:r>
-      <w:r>
-        <w:t>as return addresses on</w:t>
-      </w:r>
-      <w:r>
-        <w:t xml:space="preserve"> the</w:t>
-      </w:r>
-      <w:r>
-        <w:t xml:space="preserve"> determination</w:t>
-      </w:r>
-      <w:r>
-        <w:t xml:space="preserve"> letters</w:t>
+      <w:r>
+        <w:t xml:space="preserve"> should </w:t>
+      </w:r>
+      <w:r>
+        <w:t>update</w:t>
+      </w:r>
+      <w:r>
+        <w:t xml:space="preserve"> the </w:t>
+      </w:r>
+      <w:r>
+        <w:t>CSV files</w:t>
+      </w:r>
+      <w:r>
+        <w:t xml:space="preserve"> </w:t>
+      </w:r>
+      <w:r>
+        <w:t>when first implementing the tools, or when directed in new release updates</w:t>
       </w:r>
       <w:r>
         <w:t xml:space="preserve">.  </w:t>
       </w:r>
       <w:r>
-        <w:t>State Tool Administrator</w:t>
+        <w:t xml:space="preserve">You may be able to copy </w:t>
+      </w:r>
+      <w:r>
+        <w:t xml:space="preserve">and paste </w:t>
+      </w:r>
+      <w:r>
+        <w:t xml:space="preserve">contents from </w:t>
+      </w:r>
+      <w:r>
+        <w:t xml:space="preserve">existing </w:t>
+      </w:r>
+      <w:r>
+        <w:t>work</w:t>
+      </w:r>
+      <w:r>
+        <w:t>sheet</w:t>
       </w:r>
       <w:r>
         <w:t>s</w:t>
       </w:r>
       <w:r>
-        <w:t xml:space="preserve"> should </w:t>
-      </w:r>
-      <w:r>
-        <w:t>update</w:t>
-      </w:r>
-      <w:r>
-        <w:t xml:space="preserve"> the </w:t>
-      </w:r>
-      <w:r>
-        <w:t>spreadsheet</w:t>
-      </w:r>
-      <w:r>
-        <w:t xml:space="preserve"> for each new release</w:t>
-      </w:r>
-      <w:r>
-        <w:t xml:space="preserve"> of the </w:t>
-      </w:r>
-      <w:r>
-        <w:t>WC T</w:t>
-      </w:r>
-      <w:r>
-        <w:t xml:space="preserve">ool.  </w:t>
-      </w:r>
-      <w:r>
-        <w:t xml:space="preserve">You may be able to copy contents from a sheet used for a previous version of the tool but note any column changes and compensate accordingly.  </w:t>
-      </w:r>
-      <w:r>
-        <w:rPr>
-          <w:color w:val="FF0000"/>
-        </w:rPr>
-        <w:t xml:space="preserve">Note: </w:t>
-      </w:r>
-      <w:r>
-        <w:rPr>
-          <w:color w:val="FF0000"/>
-        </w:rPr>
-        <w:t xml:space="preserve">The </w:t>
-      </w:r>
-      <w:proofErr w:type="spellStart"/>
-      <w:r>
-        <w:rPr>
-          <w:color w:val="FF0000"/>
-        </w:rPr>
-        <w:t>NRCS_Address</w:t>
-      </w:r>
-      <w:proofErr w:type="spellEnd"/>
-      <w:r>
-        <w:rPr>
-          <w:color w:val="FF0000"/>
-        </w:rPr>
-        <w:t xml:space="preserve"> spreadsheet from version 1.0.3 or earlier is not compatible with </w:t>
-      </w:r>
-      <w:r>
-        <w:rPr>
-          <w:color w:val="FF0000"/>
-        </w:rPr>
-        <w:t>the spreadsheet in version</w:t>
-      </w:r>
-      <w:r>
-        <w:rPr>
-          <w:color w:val="FF0000"/>
-        </w:rPr>
-        <w:t xml:space="preserve"> 1.0.4 and later</w:t>
-      </w:r>
-      <w:r>
-        <w:rPr>
-          <w:color w:val="FF0000"/>
-        </w:rPr>
+        <w:t xml:space="preserve"> or CSV</w:t>
+      </w:r>
+      <w:r>
+        <w:t xml:space="preserve"> </w:t>
+      </w:r>
+      <w:r>
+        <w:t>file</w:t>
+      </w:r>
+      <w:r>
+        <w:t>s</w:t>
+      </w:r>
+      <w:r>
+        <w:t xml:space="preserve"> </w:t>
+      </w:r>
+      <w:r>
+        <w:t xml:space="preserve">used </w:t>
+      </w:r>
+      <w:r>
+        <w:t>in</w:t>
+      </w:r>
+      <w:r>
+        <w:t xml:space="preserve"> previous version</w:t>
+      </w:r>
+      <w:r>
+        <w:t>s</w:t>
+      </w:r>
+      <w:r>
+        <w:t xml:space="preserve"> of the tool but note any column changes and compensate accordingly</w:t>
+      </w:r>
+      <w:r>
         <w:t>.</w:t>
+      </w:r>
+      <w:r>
+        <w:t xml:space="preserve"> Do not try to set column or field types in the CSV files.</w:t>
       </w:r>
     </w:p>
     <w:p>
@@ -15502,6 +15530,7 @@
           <w:iCs/>
         </w:rPr>
       </w:pPr>
+      <w:bookmarkStart w:id="48" w:name="_Hlk127887549"/>
       <w:r>
         <w:t xml:space="preserve">Navigate to </w:t>
       </w:r>
@@ -15537,7 +15566,14 @@
           <w:i/>
           <w:iCs/>
         </w:rPr>
-        <w:t>NRCS_Address.xlsx</w:t>
+        <w:t>NRCS_Address.</w:t>
+      </w:r>
+      <w:r>
+        <w:rPr>
+          <w:i/>
+          <w:iCs/>
+        </w:rPr>
+        <w:t>csv</w:t>
       </w:r>
       <w:r>
         <w:t xml:space="preserve"> file.</w:t>
@@ -15571,21 +15607,9 @@
           <w:iCs/>
           <w:u w:val="single"/>
         </w:rPr>
-        <w:t>NRCS_</w:t>
-      </w:r>
-      <w:proofErr w:type="gramStart"/>
-      <w:r>
-        <w:rPr>
-          <w:b/>
-          <w:bCs/>
-          <w:i/>
-          <w:iCs/>
-          <w:u w:val="single"/>
-        </w:rPr>
-        <w:t>Offices</w:t>
+        <w:t>NRCS_Offices</w:t>
       </w:r>
       <w:proofErr w:type="spellEnd"/>
-      <w:proofErr w:type="gramEnd"/>
       <w:r>
         <w:t xml:space="preserve"> tab </w:t>
       </w:r>
@@ -15707,24 +15731,17 @@
       </w:r>
       <w:proofErr w:type="spellStart"/>
       <w:r>
-        <w:t>NRCS_</w:t>
-      </w:r>
-      <w:proofErr w:type="gramStart"/>
-      <w:r>
-        <w:t>Offices</w:t>
+        <w:t>NRCS_Address</w:t>
       </w:r>
       <w:proofErr w:type="spellEnd"/>
-      <w:proofErr w:type="gramEnd"/>
-      <w:r>
-        <w:t xml:space="preserve"> tab of the </w:t>
-      </w:r>
-      <w:proofErr w:type="spellStart"/>
-      <w:r>
-        <w:t>NRCS_Address</w:t>
-      </w:r>
-      <w:proofErr w:type="spellEnd"/>
-      <w:r>
-        <w:t xml:space="preserve"> spreadsheet for Indiana.</w:t>
+      <w:r>
+        <w:t xml:space="preserve"> </w:t>
+      </w:r>
+      <w:r>
+        <w:t>CSV file</w:t>
+      </w:r>
+      <w:r>
+        <w:t>.</w:t>
       </w:r>
     </w:p>
     <w:p>
@@ -15741,7 +15758,19 @@
         </w:rPr>
       </w:pPr>
       <w:r>
-        <w:t xml:space="preserve">If an NRCS service center covers multiple counties, create a duplicate row for each county it covers and only list </w:t>
+        <w:t xml:space="preserve">If an NRCS </w:t>
+      </w:r>
+      <w:r>
+        <w:t>S</w:t>
+      </w:r>
+      <w:r>
+        <w:t xml:space="preserve">ervice </w:t>
+      </w:r>
+      <w:r>
+        <w:t>C</w:t>
+      </w:r>
+      <w:r>
+        <w:t xml:space="preserve">enter covers multiple counties, create a duplicate row for each county it covers and only list </w:t>
       </w:r>
       <w:r>
         <w:t>only one county</w:t>
@@ -15770,13 +15799,37 @@
         </w:rPr>
       </w:pPr>
       <w:r>
-        <w:t xml:space="preserve">If a county has multiple service centers, list </w:t>
+        <w:t xml:space="preserve">If a county has multiple </w:t>
+      </w:r>
+      <w:r>
+        <w:t>S</w:t>
+      </w:r>
+      <w:r>
+        <w:t xml:space="preserve">ervice </w:t>
+      </w:r>
+      <w:r>
+        <w:t>C</w:t>
+      </w:r>
+      <w:r>
+        <w:t xml:space="preserve">enters, list </w:t>
       </w:r>
       <w:r>
         <w:t>one</w:t>
       </w:r>
       <w:r>
-        <w:t xml:space="preserve"> service center </w:t>
+        <w:t xml:space="preserve"> </w:t>
+      </w:r>
+      <w:r>
+        <w:t>S</w:t>
+      </w:r>
+      <w:r>
+        <w:t xml:space="preserve">ervice </w:t>
+      </w:r>
+      <w:r>
+        <w:t>C</w:t>
+      </w:r>
+      <w:r>
+        <w:t xml:space="preserve">enter </w:t>
       </w:r>
       <w:r>
         <w:t>per row</w:t>
@@ -15799,7 +15852,44 @@
         </w:rPr>
       </w:pPr>
       <w:r>
-        <w:t xml:space="preserve">Populate the </w:t>
+        <w:t xml:space="preserve">Save and close the </w:t>
+      </w:r>
+      <w:r>
+        <w:rPr>
+          <w:i/>
+          <w:iCs/>
+        </w:rPr>
+        <w:t>NRCS_Address.csv</w:t>
+      </w:r>
+      <w:r>
+        <w:t xml:space="preserve"> file.</w:t>
+      </w:r>
+    </w:p>
+    <w:p>
+      <w:pPr>
+        <w:pStyle w:val="ListParagraph"/>
+        <w:numPr>
+          <w:ilvl w:val="0"/>
+          <w:numId w:val="15"/>
+        </w:numPr>
+        <w:spacing w:after="0"/>
+        <w:rPr>
+          <w:i/>
+          <w:iCs/>
+        </w:rPr>
+      </w:pPr>
+      <w:r>
+        <w:t xml:space="preserve">Open the </w:t>
+      </w:r>
+      <w:r>
+        <w:rPr>
+          <w:i/>
+          <w:iCs/>
+        </w:rPr>
+        <w:t>FSA_Address.csv</w:t>
+      </w:r>
+      <w:r>
+        <w:t xml:space="preserve"> file and repeat the above process to enter FSA Service Center info on the </w:t>
       </w:r>
       <w:proofErr w:type="spellStart"/>
       <w:r>
@@ -15809,31 +15899,14 @@
           <w:i/>
           <w:iCs/>
         </w:rPr>
-        <w:t>FSA_</w:t>
-      </w:r>
-      <w:proofErr w:type="gramStart"/>
-      <w:r>
-        <w:rPr>
-          <w:b/>
-          <w:bCs/>
-          <w:i/>
-          <w:iCs/>
-        </w:rPr>
-        <w:t>Offices</w:t>
+        <w:t>FSA_Offices</w:t>
       </w:r>
       <w:proofErr w:type="spellEnd"/>
-      <w:proofErr w:type="gramEnd"/>
-      <w:r>
-        <w:t xml:space="preserve"> tab with one row per </w:t>
-      </w:r>
-      <w:r>
-        <w:rPr>
-          <w:u w:val="single"/>
-        </w:rPr>
-        <w:t>FSA</w:t>
-      </w:r>
-      <w:r>
-        <w:t xml:space="preserve"> Service Center.  Use the first row as an example of what to enter.  </w:t>
+      <w:r>
+        <w:t xml:space="preserve"> tab.  </w:t>
+      </w:r>
+      <w:r>
+        <w:t xml:space="preserve">Use the first row as an example of what to enter.  </w:t>
       </w:r>
       <w:r>
         <w:t>Delete the example row when finished.</w:t>
@@ -15859,7 +15932,19 @@
         <w:t>n FSA</w:t>
       </w:r>
       <w:r>
-        <w:t xml:space="preserve"> service center covers multiple counties, </w:t>
+        <w:t xml:space="preserve"> </w:t>
+      </w:r>
+      <w:r>
+        <w:t>S</w:t>
+      </w:r>
+      <w:r>
+        <w:t xml:space="preserve">ervice </w:t>
+      </w:r>
+      <w:r>
+        <w:t>C</w:t>
+      </w:r>
+      <w:r>
+        <w:t xml:space="preserve">enter covers multiple counties, </w:t>
       </w:r>
       <w:r>
         <w:t>create a duplicate row for</w:t>
@@ -15888,7 +15973,31 @@
         </w:rPr>
       </w:pPr>
       <w:r>
-        <w:t>If a county has multiple service centers, list each service center on its o</w:t>
+        <w:t xml:space="preserve">If a county has multiple </w:t>
+      </w:r>
+      <w:r>
+        <w:t>S</w:t>
+      </w:r>
+      <w:r>
+        <w:t xml:space="preserve">ervice </w:t>
+      </w:r>
+      <w:r>
+        <w:t>C</w:t>
+      </w:r>
+      <w:r>
+        <w:t xml:space="preserve">enters, list each </w:t>
+      </w:r>
+      <w:r>
+        <w:t>S</w:t>
+      </w:r>
+      <w:r>
+        <w:t xml:space="preserve">ervice </w:t>
+      </w:r>
+      <w:r>
+        <w:t>C</w:t>
+      </w:r>
+      <w:r>
+        <w:t>enter on its o</w:t>
       </w:r>
       <w:r>
         <w:t>w</w:t>
@@ -15907,52 +16016,20 @@
         <w:spacing w:after="0" w:line="259" w:lineRule="auto"/>
       </w:pPr>
       <w:r>
-        <w:t>When finished populating the</w:t>
-      </w:r>
-      <w:r>
-        <w:t xml:space="preserve"> </w:t>
-      </w:r>
-      <w:proofErr w:type="spellStart"/>
-      <w:r>
-        <w:rPr>
-          <w:i/>
-          <w:iCs/>
-        </w:rPr>
-        <w:t>NRCS_Offices</w:t>
-      </w:r>
-      <w:proofErr w:type="spellEnd"/>
-      <w:r>
-        <w:t xml:space="preserve"> and </w:t>
-      </w:r>
-      <w:proofErr w:type="spellStart"/>
-      <w:r>
-        <w:rPr>
-          <w:i/>
-          <w:iCs/>
-        </w:rPr>
-        <w:t>FSA_Offices</w:t>
-      </w:r>
-      <w:proofErr w:type="spellEnd"/>
-      <w:r>
-        <w:t xml:space="preserve"> tabs of the</w:t>
-      </w:r>
-      <w:r>
-        <w:t xml:space="preserve"> spreadsheet, click </w:t>
-      </w:r>
-      <w:r>
-        <w:rPr>
-          <w:b/>
-          <w:bCs/>
-          <w:i/>
-          <w:iCs/>
-        </w:rPr>
-        <w:t>Save</w:t>
-      </w:r>
-      <w:r>
-        <w:t>,</w:t>
-      </w:r>
-      <w:r>
-        <w:t xml:space="preserve"> and then close the spreadsheet.</w:t>
+        <w:t xml:space="preserve">Save and close the </w:t>
+      </w:r>
+      <w:r>
+        <w:rPr>
+          <w:i/>
+          <w:iCs/>
+        </w:rPr>
+        <w:t>FSA_Address.csv</w:t>
+      </w:r>
+      <w:r>
+        <w:t xml:space="preserve"> file</w:t>
+      </w:r>
+      <w:r>
+        <w:t>.</w:t>
       </w:r>
     </w:p>
     <w:p>
@@ -15964,9 +16041,26 @@
         </w:numPr>
         <w:spacing w:after="0" w:line="259" w:lineRule="auto"/>
       </w:pPr>
-      <w:bookmarkStart w:id="48" w:name="_Hlk125395807"/>
-      <w:r>
-        <w:t>Open and review the NAD_Address.xlsx file in the same directory.</w:t>
+      <w:bookmarkStart w:id="49" w:name="_Hlk125395807"/>
+      <w:r>
+        <w:t xml:space="preserve">Open and review the </w:t>
+      </w:r>
+      <w:r>
+        <w:rPr>
+          <w:i/>
+          <w:iCs/>
+        </w:rPr>
+        <w:t>NAD_Address.</w:t>
+      </w:r>
+      <w:r>
+        <w:rPr>
+          <w:i/>
+          <w:iCs/>
+        </w:rPr>
+        <w:t>csv</w:t>
+      </w:r>
+      <w:r>
+        <w:t xml:space="preserve"> file in the same directory.</w:t>
       </w:r>
     </w:p>
     <w:p>
@@ -15979,7 +16073,10 @@
         <w:spacing w:after="0" w:line="259" w:lineRule="auto"/>
       </w:pPr>
       <w:r>
-        <w:t>Make corrections to the content as necessary.  This can be done to change any NAD address at any time and then redeploy to your state without needing to request or wait for a new release of the WC Tool.</w:t>
+        <w:t xml:space="preserve">Make corrections to the content as </w:t>
+      </w:r>
+      <w:r>
+        <w:t>needed.</w:t>
       </w:r>
     </w:p>
     <w:p>
@@ -15994,16 +16091,25 @@
       <w:r>
         <w:t xml:space="preserve">Close the </w:t>
       </w:r>
-      <w:proofErr w:type="spellStart"/>
-      <w:r>
+      <w:r>
+        <w:rPr>
+          <w:i/>
+          <w:iCs/>
+        </w:rPr>
         <w:t>NAD_Address</w:t>
       </w:r>
-      <w:proofErr w:type="spellEnd"/>
+      <w:r>
+        <w:rPr>
+          <w:i/>
+          <w:iCs/>
+        </w:rPr>
+        <w:t>.csv</w:t>
+      </w:r>
       <w:r>
         <w:t xml:space="preserve"> file.  Save only if you had to make changes.</w:t>
       </w:r>
     </w:p>
-    <w:bookmarkEnd w:id="48"/>
+    <w:bookmarkEnd w:id="49"/>
     <w:p>
       <w:pPr>
         <w:pStyle w:val="ListParagraph"/>
@@ -16111,19 +16217,15 @@
       <w:r>
         <w:t xml:space="preserve">The updated version of the </w:t>
       </w:r>
-      <w:proofErr w:type="spellStart"/>
-      <w:r>
-        <w:t>NRCS_Address</w:t>
-      </w:r>
-      <w:proofErr w:type="spellEnd"/>
-      <w:r>
-        <w:t xml:space="preserve"> and </w:t>
-      </w:r>
-      <w:proofErr w:type="spellStart"/>
-      <w:r>
-        <w:t>NAD_Address</w:t>
-      </w:r>
-      <w:proofErr w:type="spellEnd"/>
+      <w:r>
+        <w:t xml:space="preserve">NRCS, FSA, and NAD </w:t>
+      </w:r>
+      <w:r>
+        <w:t>Address</w:t>
+      </w:r>
+      <w:r>
+        <w:t xml:space="preserve"> CSV</w:t>
+      </w:r>
       <w:r>
         <w:t xml:space="preserve"> </w:t>
       </w:r>
@@ -16137,7 +16239,7 @@
         <w:t xml:space="preserve"> </w:t>
       </w:r>
       <w:r>
-        <w:t xml:space="preserve">that you modified will be deployed with the tool (see instructions in deployment).  You should also </w:t>
+        <w:t xml:space="preserve">that you modified </w:t>
       </w:r>
       <w:r>
         <w:rPr>
@@ -16145,7 +16247,7 @@
           <w:iCs/>
           <w:u w:val="single"/>
         </w:rPr>
-        <w:t>include your modified XLSX files</w:t>
+        <w:t xml:space="preserve">should </w:t>
       </w:r>
       <w:r>
         <w:rPr>
@@ -16153,7 +16255,7 @@
           <w:iCs/>
           <w:u w:val="single"/>
         </w:rPr>
-        <w:t xml:space="preserve"> with the version of the WC Tool that </w:t>
+        <w:t>be</w:t>
       </w:r>
       <w:r>
         <w:rPr>
@@ -16161,7 +16263,7 @@
           <w:iCs/>
           <w:u w:val="single"/>
         </w:rPr>
-        <w:t>is released</w:t>
+        <w:t xml:space="preserve"> include</w:t>
       </w:r>
       <w:r>
         <w:rPr>
@@ -16169,7 +16271,47 @@
           <w:iCs/>
           <w:u w:val="single"/>
         </w:rPr>
-        <w:t xml:space="preserve"> in your state</w:t>
+        <w:t>d</w:t>
+      </w:r>
+      <w:r>
+        <w:rPr>
+          <w:i/>
+          <w:iCs/>
+          <w:u w:val="single"/>
+        </w:rPr>
+        <w:t xml:space="preserve"> </w:t>
+      </w:r>
+      <w:r>
+        <w:rPr>
+          <w:i/>
+          <w:iCs/>
+          <w:u w:val="single"/>
+        </w:rPr>
+        <w:t xml:space="preserve">in the distribution of the </w:t>
+      </w:r>
+      <w:r>
+        <w:rPr>
+          <w:i/>
+          <w:iCs/>
+          <w:u w:val="single"/>
+        </w:rPr>
+        <w:t>WC Tool</w:t>
+      </w:r>
+      <w:r>
+        <w:rPr>
+          <w:i/>
+          <w:iCs/>
+          <w:u w:val="single"/>
+        </w:rPr>
+        <w:t xml:space="preserve"> for</w:t>
+      </w:r>
+      <w:r>
+        <w:rPr>
+          <w:i/>
+          <w:iCs/>
+          <w:u w:val="single"/>
+        </w:rPr>
+        <w:t xml:space="preserve"> your state</w:t>
       </w:r>
       <w:r>
         <w:t>.  If done correctly, users will receive your updated address file</w:t>
@@ -16183,6 +16325,7 @@
       <w:r>
         <w:t>to use as a starting point for rapid local updates, as needed.</w:t>
       </w:r>
+      <w:bookmarkEnd w:id="48"/>
     </w:p>
     <w:p>
       <w:pPr>
@@ -16206,7 +16349,13 @@
         <w:t xml:space="preserve">customize </w:t>
       </w:r>
       <w:r>
-        <w:t>NRCS or NAD addresses</w:t>
+        <w:t>NRCS</w:t>
+      </w:r>
+      <w:r>
+        <w:t xml:space="preserve">, FSA, </w:t>
+      </w:r>
+      <w:r>
+        <w:t>or NAD addresses</w:t>
       </w:r>
       <w:r>
         <w:t xml:space="preserve">.  </w:t>
@@ -16252,9 +16401,9 @@
           <w:szCs w:val="36"/>
         </w:rPr>
       </w:pPr>
-      <w:bookmarkStart w:id="49" w:name="_Toc99356558"/>
-      <w:bookmarkStart w:id="50" w:name="_Toc125392124"/>
-      <w:bookmarkStart w:id="51" w:name="_Toc86738289"/>
+      <w:bookmarkStart w:id="50" w:name="_Toc99356558"/>
+      <w:bookmarkStart w:id="51" w:name="_Toc127887508"/>
+      <w:bookmarkStart w:id="52" w:name="_Toc86738289"/>
       <w:bookmarkEnd w:id="13"/>
       <w:bookmarkEnd w:id="30"/>
       <w:r>
@@ -16293,8 +16442,8 @@
         </w:rPr>
         <w:t xml:space="preserve"> State</w:t>
       </w:r>
-      <w:bookmarkEnd w:id="49"/>
       <w:bookmarkEnd w:id="50"/>
+      <w:bookmarkEnd w:id="51"/>
     </w:p>
     <w:p>
       <w:pPr>
@@ -16336,7 +16485,7 @@
           <w:szCs w:val="36"/>
         </w:rPr>
       </w:pPr>
-      <w:bookmarkStart w:id="52" w:name="_Toc125392125"/>
+      <w:bookmarkStart w:id="53" w:name="_Toc127887509"/>
       <w:r>
         <w:t xml:space="preserve">Deploy </w:t>
       </w:r>
@@ -16352,7 +16501,7 @@
       <w:r>
         <w:t>Geodata</w:t>
       </w:r>
-      <w:bookmarkEnd w:id="52"/>
+      <w:bookmarkEnd w:id="53"/>
     </w:p>
     <w:p>
       <w:pPr>
@@ -16394,14 +16543,14 @@
           <w:szCs w:val="36"/>
         </w:rPr>
       </w:pPr>
-      <w:bookmarkStart w:id="53" w:name="_Toc125392126"/>
+      <w:bookmarkStart w:id="54" w:name="_Toc127887510"/>
       <w:r>
         <w:t xml:space="preserve">Repackage </w:t>
       </w:r>
       <w:r>
         <w:t>WC Tool with State Customizations</w:t>
       </w:r>
-      <w:bookmarkEnd w:id="53"/>
+      <w:bookmarkEnd w:id="54"/>
     </w:p>
     <w:p>
       <w:pPr>
@@ -16634,11 +16783,11 @@
           <w:szCs w:val="36"/>
         </w:rPr>
       </w:pPr>
-      <w:bookmarkStart w:id="54" w:name="_Toc125392127"/>
+      <w:bookmarkStart w:id="55" w:name="_Toc127887511"/>
       <w:r>
         <w:t>Deploy the Custom WC Tool Files</w:t>
       </w:r>
-      <w:bookmarkEnd w:id="54"/>
+      <w:bookmarkEnd w:id="55"/>
     </w:p>
     <w:p>
       <w:pPr>
@@ -16790,13 +16939,13 @@
           <w:szCs w:val="36"/>
         </w:rPr>
       </w:pPr>
-      <w:bookmarkStart w:id="55" w:name="_Toc125392128"/>
-      <w:bookmarkStart w:id="56" w:name="_Toc99356559"/>
+      <w:bookmarkStart w:id="56" w:name="_Toc127887512"/>
+      <w:bookmarkStart w:id="57" w:name="_Toc99356559"/>
       <w:r>
         <w:lastRenderedPageBreak/>
         <w:t>Provide Installation Instructions to Users</w:t>
       </w:r>
-      <w:bookmarkEnd w:id="55"/>
+      <w:bookmarkEnd w:id="56"/>
     </w:p>
     <w:p>
       <w:pPr>
@@ -17070,11 +17219,11 @@
           <w:szCs w:val="36"/>
         </w:rPr>
       </w:pPr>
-      <w:bookmarkStart w:id="57" w:name="_Toc125392129"/>
+      <w:bookmarkStart w:id="58" w:name="_Toc127887513"/>
       <w:r>
         <w:t>Train Users</w:t>
       </w:r>
-      <w:bookmarkEnd w:id="57"/>
+      <w:bookmarkEnd w:id="58"/>
     </w:p>
     <w:p>
       <w:pPr>
@@ -17285,7 +17434,7 @@
           <w:szCs w:val="36"/>
         </w:rPr>
       </w:pPr>
-      <w:bookmarkStart w:id="58" w:name="_Toc125392130"/>
+      <w:bookmarkStart w:id="59" w:name="_Toc127887514"/>
       <w:r>
         <w:rPr>
           <w:sz w:val="36"/>
@@ -17308,7 +17457,7 @@
         </w:rPr>
         <w:t>dvanced Support Scenarios</w:t>
       </w:r>
-      <w:bookmarkEnd w:id="58"/>
+      <w:bookmarkEnd w:id="59"/>
     </w:p>
     <w:p>
       <w:pPr>
@@ -17385,14 +17534,14 @@
         <w:spacing w:before="0"/>
         <w:contextualSpacing/>
       </w:pPr>
-      <w:bookmarkStart w:id="59" w:name="_Toc125392131"/>
+      <w:bookmarkStart w:id="60" w:name="_Toc127887515"/>
       <w:r>
         <w:t>Updating Determination</w:t>
       </w:r>
       <w:r>
         <w:t>s</w:t>
       </w:r>
-      <w:bookmarkEnd w:id="59"/>
+      <w:bookmarkEnd w:id="60"/>
     </w:p>
     <w:p>
       <w:pPr>
@@ -17419,7 +17568,7 @@
       <w:pPr>
         <w:pStyle w:val="Heading3"/>
       </w:pPr>
-      <w:bookmarkStart w:id="60" w:name="_Toc125392132"/>
+      <w:bookmarkStart w:id="61" w:name="_Toc127887516"/>
       <w:r>
         <w:t>Determination</w:t>
       </w:r>
@@ -17438,7 +17587,7 @@
       <w:r>
         <w:t>the Original Project Folder</w:t>
       </w:r>
-      <w:bookmarkEnd w:id="60"/>
+      <w:bookmarkEnd w:id="61"/>
     </w:p>
     <w:p>
       <w:pPr>
@@ -17489,7 +17638,7 @@
       <w:pPr>
         <w:pStyle w:val="Heading3"/>
       </w:pPr>
-      <w:bookmarkStart w:id="61" w:name="_Toc125392133"/>
+      <w:bookmarkStart w:id="62" w:name="_Toc127887517"/>
       <w:r>
         <w:t xml:space="preserve">Determination Changed </w:t>
       </w:r>
@@ -17499,7 +17648,7 @@
       <w:r>
         <w:t>New Project Folder</w:t>
       </w:r>
-      <w:bookmarkEnd w:id="61"/>
+      <w:bookmarkEnd w:id="62"/>
     </w:p>
     <w:p>
       <w:pPr>
@@ -17556,7 +17705,7 @@
           <w:szCs w:val="36"/>
         </w:rPr>
       </w:pPr>
-      <w:bookmarkStart w:id="62" w:name="_Toc125392134"/>
+      <w:bookmarkStart w:id="63" w:name="_Toc127887518"/>
       <w:r>
         <w:t>Edit</w:t>
       </w:r>
@@ -17566,7 +17715,7 @@
       <w:r>
         <w:t xml:space="preserve"> Services Data</w:t>
       </w:r>
-      <w:bookmarkEnd w:id="62"/>
+      <w:bookmarkEnd w:id="63"/>
     </w:p>
     <w:p>
       <w:pPr>
@@ -17712,12 +17861,12 @@
       <w:pPr>
         <w:pStyle w:val="Heading3"/>
       </w:pPr>
-      <w:bookmarkStart w:id="63" w:name="_Toc125392135"/>
+      <w:bookmarkStart w:id="64" w:name="_Toc127887519"/>
       <w:r>
         <w:lastRenderedPageBreak/>
         <w:t>Deleting a Determination</w:t>
       </w:r>
-      <w:bookmarkEnd w:id="63"/>
+      <w:bookmarkEnd w:id="64"/>
     </w:p>
     <w:p>
       <w:pPr>
@@ -18378,15 +18527,7 @@
         <w:t xml:space="preserve"> layer</w:t>
       </w:r>
       <w:r>
-        <w:t xml:space="preserve">.  Once selected, </w:t>
-      </w:r>
-      <w:proofErr w:type="gramStart"/>
-      <w:r>
-        <w:t>copy</w:t>
-      </w:r>
-      <w:proofErr w:type="gramEnd"/>
-      <w:r>
-        <w:t xml:space="preserve"> and paste the master data (using paste special) to the corresponding </w:t>
+        <w:t xml:space="preserve">.  Once selected, copy and paste the master data (using paste special) to the corresponding </w:t>
       </w:r>
       <w:r>
         <w:rPr>
@@ -18430,11 +18571,11 @@
       <w:pPr>
         <w:pStyle w:val="Heading3"/>
       </w:pPr>
-      <w:bookmarkStart w:id="64" w:name="_Toc125392136"/>
+      <w:bookmarkStart w:id="65" w:name="_Toc127887520"/>
       <w:r>
         <w:t>Topology Edits</w:t>
       </w:r>
-      <w:bookmarkEnd w:id="64"/>
+      <w:bookmarkEnd w:id="65"/>
     </w:p>
     <w:p>
       <w:pPr>
@@ -18491,12 +18632,12 @@
           <w:szCs w:val="36"/>
         </w:rPr>
       </w:pPr>
-      <w:bookmarkStart w:id="65" w:name="_Toc125392137"/>
+      <w:bookmarkStart w:id="66" w:name="_Toc127887521"/>
       <w:r>
         <w:lastRenderedPageBreak/>
         <w:t>Recovering Lost Data</w:t>
       </w:r>
-      <w:bookmarkEnd w:id="65"/>
+      <w:bookmarkEnd w:id="66"/>
     </w:p>
     <w:p>
       <w:pPr>
@@ -18575,23 +18716,7 @@
           <w:i/>
           <w:iCs/>
         </w:rPr>
-        <w:t xml:space="preserve">Report </w:t>
-      </w:r>
-      <w:proofErr w:type="gramStart"/>
-      <w:r>
-        <w:rPr>
-          <w:i/>
-          <w:iCs/>
-        </w:rPr>
-        <w:t>An</w:t>
-      </w:r>
-      <w:proofErr w:type="gramEnd"/>
-      <w:r>
-        <w:rPr>
-          <w:i/>
-          <w:iCs/>
-        </w:rPr>
-        <w:t xml:space="preserve"> Issue</w:t>
+        <w:t>Report An Issue</w:t>
       </w:r>
       <w:r>
         <w:t>.</w:t>
@@ -19229,7 +19354,7 @@
           <w:szCs w:val="36"/>
         </w:rPr>
       </w:pPr>
-      <w:bookmarkStart w:id="66" w:name="_Toc125392138"/>
+      <w:bookmarkStart w:id="67" w:name="_Toc127887522"/>
       <w:r>
         <w:rPr>
           <w:sz w:val="36"/>
@@ -19252,19 +19377,19 @@
         </w:rPr>
         <w:t xml:space="preserve"> – Troubleshooting</w:t>
       </w:r>
-      <w:bookmarkEnd w:id="51"/>
-      <w:bookmarkEnd w:id="56"/>
-      <w:bookmarkEnd w:id="66"/>
+      <w:bookmarkEnd w:id="52"/>
+      <w:bookmarkEnd w:id="57"/>
+      <w:bookmarkEnd w:id="67"/>
     </w:p>
     <w:p>
       <w:pPr>
         <w:pStyle w:val="Heading2"/>
       </w:pPr>
-      <w:bookmarkStart w:id="67" w:name="_Toc125392139"/>
+      <w:bookmarkStart w:id="68" w:name="_Toc127887523"/>
       <w:r>
         <w:t>Issue Reporting</w:t>
       </w:r>
-      <w:bookmarkEnd w:id="67"/>
+      <w:bookmarkEnd w:id="68"/>
     </w:p>
     <w:p>
       <w:r>
@@ -19486,21 +19611,7 @@
         <w:rPr>
           <w:rFonts w:asciiTheme="minorHAnsi" w:eastAsiaTheme="minorHAnsi" w:hAnsiTheme="minorHAnsi" w:cstheme="minorBidi"/>
         </w:rPr>
-        <w:t xml:space="preserve">Sometimes developers can resolve an issue that your report without directly contacting you.  If an issue can be resolved without further contact, comments may be added directly to the issue posts on </w:t>
-      </w:r>
-      <w:proofErr w:type="gramStart"/>
-      <w:r>
-        <w:rPr>
-          <w:rFonts w:asciiTheme="minorHAnsi" w:eastAsiaTheme="minorHAnsi" w:hAnsiTheme="minorHAnsi" w:cstheme="minorBidi"/>
-        </w:rPr>
-        <w:t>GitHub</w:t>
-      </w:r>
-      <w:proofErr w:type="gramEnd"/>
-      <w:r>
-        <w:rPr>
-          <w:rFonts w:asciiTheme="minorHAnsi" w:eastAsiaTheme="minorHAnsi" w:hAnsiTheme="minorHAnsi" w:cstheme="minorBidi"/>
-        </w:rPr>
-        <w:t xml:space="preserve"> and you can always check there for the latest changes.  If you have disabled e-mail notifications for issue updates on GitHub, you may not see any communication that an issue was acknowledged or resolved and directly reviewing your issues may be the only way that you see that it is being reviewed or has been addressed.</w:t>
+        <w:t>Sometimes developers can resolve an issue that your report without directly contacting you.  If an issue can be resolved without further contact, comments may be added directly to the issue posts on GitHub and you can always check there for the latest changes.  If you have disabled e-mail notifications for issue updates on GitHub, you may not see any communication that an issue was acknowledged or resolved and directly reviewing your issues may be the only way that you see that it is being reviewed or has been addressed.</w:t>
       </w:r>
     </w:p>
     <w:p>
@@ -19553,11 +19664,11 @@
         <w:spacing w:before="0"/>
         <w:contextualSpacing/>
       </w:pPr>
-      <w:bookmarkStart w:id="68" w:name="_Toc125392140"/>
+      <w:bookmarkStart w:id="69" w:name="_Toc127887524"/>
       <w:r>
         <w:t>Known Issues</w:t>
       </w:r>
-      <w:bookmarkEnd w:id="68"/>
+      <w:bookmarkEnd w:id="69"/>
     </w:p>
     <w:p>
       <w:pPr>
@@ -19584,7 +19695,7 @@
           <w:szCs w:val="36"/>
         </w:rPr>
       </w:pPr>
-      <w:bookmarkStart w:id="69" w:name="_Toc125392141"/>
+      <w:bookmarkStart w:id="70" w:name="_Toc127887525"/>
       <w:r>
         <w:rPr>
           <w:sz w:val="36"/>
@@ -19614,7 +19725,7 @@
         </w:rPr>
         <w:t>Customizing WC Tool Letter Templates</w:t>
       </w:r>
-      <w:bookmarkEnd w:id="69"/>
+      <w:bookmarkEnd w:id="70"/>
     </w:p>
     <w:p>
       <w:pPr>
@@ -20103,15 +20214,7 @@
                               <w:t xml:space="preserve">.  </w:t>
                             </w:r>
                             <w:r>
-                              <w:t xml:space="preserve">Do NOT alter any of the tags enclosed by square or curly brackets.  Everything else </w:t>
-                            </w:r>
-                            <w:proofErr w:type="gramStart"/>
-                            <w:r>
-                              <w:t>is able to</w:t>
-                            </w:r>
-                            <w:proofErr w:type="gramEnd"/>
-                            <w:r>
-                              <w:t xml:space="preserve"> be modified.</w:t>
+                              <w:t>Do NOT alter any of the tags enclosed by square or curly brackets.  Everything else is able to be modified.</w:t>
                             </w:r>
                           </w:p>
                         </w:txbxContent>
@@ -20212,11 +20315,11 @@
       <w:pPr>
         <w:pStyle w:val="Heading2"/>
       </w:pPr>
-      <w:bookmarkStart w:id="70" w:name="_Toc125392142"/>
+      <w:bookmarkStart w:id="71" w:name="_Toc127887526"/>
       <w:r>
         <w:t>Edits to the Letter</w:t>
       </w:r>
-      <w:bookmarkEnd w:id="70"/>
+      <w:bookmarkEnd w:id="71"/>
     </w:p>
     <w:p>
       <w:pPr>
@@ -20251,7 +20354,7 @@
           <w:szCs w:val="36"/>
         </w:rPr>
       </w:pPr>
-      <w:bookmarkStart w:id="71" w:name="_Toc125392143"/>
+      <w:bookmarkStart w:id="72" w:name="_Toc127887527"/>
       <w:r>
         <w:rPr>
           <w:sz w:val="36"/>
@@ -20302,7 +20405,7 @@
         </w:rPr>
         <w:t xml:space="preserve"> Styles</w:t>
       </w:r>
-      <w:bookmarkEnd w:id="71"/>
+      <w:bookmarkEnd w:id="72"/>
     </w:p>
     <w:p>
       <w:pPr>
@@ -20361,18 +20464,13 @@
         <w:t xml:space="preserve"> whenever a new WC Tool Version is deployed</w:t>
       </w:r>
       <w:r>
-        <w:t xml:space="preserve">, although existing custom Style files </w:t>
-      </w:r>
-      <w:proofErr w:type="gramStart"/>
-      <w:r>
-        <w:t>(.</w:t>
+        <w:t>, although existing custom Style files (.</w:t>
       </w:r>
       <w:proofErr w:type="spellStart"/>
       <w:r>
         <w:t>stylx</w:t>
       </w:r>
       <w:proofErr w:type="spellEnd"/>
-      <w:proofErr w:type="gramEnd"/>
       <w:r>
         <w:t xml:space="preserve">) can be transferred to a new version </w:t>
       </w:r>
@@ -20601,18 +20699,13 @@
         </w:drawing>
       </w:r>
       <w:r>
-        <w:t xml:space="preserve">The WC Tool provides a custom Style file </w:t>
-      </w:r>
-      <w:proofErr w:type="gramStart"/>
-      <w:r>
-        <w:t>(.</w:t>
+        <w:t>The WC Tool provides a custom Style file (.</w:t>
       </w:r>
       <w:proofErr w:type="spellStart"/>
       <w:r>
         <w:t>stylx</w:t>
       </w:r>
       <w:proofErr w:type="spellEnd"/>
-      <w:proofErr w:type="gramEnd"/>
       <w:r>
         <w:t>) in the “Styles” folder</w:t>
       </w:r>
@@ -20659,7 +20752,7 @@
         <w:spacing w:before="0"/>
         <w:contextualSpacing/>
       </w:pPr>
-      <w:bookmarkStart w:id="72" w:name="_Toc125392144"/>
+      <w:bookmarkStart w:id="73" w:name="_Toc127887528"/>
       <w:r>
         <w:t xml:space="preserve">Modify the Custom Style Sheet </w:t>
       </w:r>
@@ -20672,7 +20765,7 @@
       <w:r>
         <w:t xml:space="preserve"> View</w:t>
       </w:r>
-      <w:bookmarkEnd w:id="72"/>
+      <w:bookmarkEnd w:id="73"/>
     </w:p>
     <w:p>
       <w:pPr>
@@ -21427,8 +21520,8 @@
         <w:spacing w:before="0"/>
         <w:contextualSpacing/>
       </w:pPr>
-      <w:bookmarkStart w:id="73" w:name="_Hlk94595459"/>
-      <w:bookmarkStart w:id="74" w:name="_Toc125392145"/>
+      <w:bookmarkStart w:id="74" w:name="_Hlk94595459"/>
+      <w:bookmarkStart w:id="75" w:name="_Toc127887529"/>
       <w:r>
         <w:lastRenderedPageBreak/>
         <w:t>Creat</w:t>
@@ -21445,8 +21538,8 @@
       <w:r>
         <w:t>ymbology</w:t>
       </w:r>
-      <w:bookmarkEnd w:id="73"/>
       <w:bookmarkEnd w:id="74"/>
+      <w:bookmarkEnd w:id="75"/>
     </w:p>
     <w:p>
       <w:pPr>
@@ -22492,7 +22585,7 @@
       <w:r>
         <w:t>pane. This opens the</w:t>
       </w:r>
-      <w:bookmarkStart w:id="75" w:name="_Hlk94592829"/>
+      <w:bookmarkStart w:id="76" w:name="_Hlk94592829"/>
       <w:r>
         <w:t xml:space="preserve"> </w:t>
       </w:r>
@@ -22506,7 +22599,7 @@
       <w:r>
         <w:t xml:space="preserve"> </w:t>
       </w:r>
-      <w:bookmarkEnd w:id="75"/>
+      <w:bookmarkEnd w:id="76"/>
       <w:r>
         <w:t>options</w:t>
       </w:r>
@@ -23889,11 +23982,11 @@
         <w:spacing w:before="0"/>
         <w:contextualSpacing/>
       </w:pPr>
-      <w:bookmarkStart w:id="76" w:name="_Toc125392146"/>
+      <w:bookmarkStart w:id="77" w:name="_Toc127887530"/>
       <w:r>
         <w:t>Deploying the Custom Style Sheet</w:t>
       </w:r>
-      <w:bookmarkEnd w:id="76"/>
+      <w:bookmarkEnd w:id="77"/>
     </w:p>
     <w:p>
       <w:pPr>
@@ -23908,7 +24001,7 @@
       <w:pPr>
         <w:pStyle w:val="Heading2"/>
       </w:pPr>
-      <w:bookmarkStart w:id="77" w:name="_Toc125392147"/>
+      <w:bookmarkStart w:id="78" w:name="_Toc127887531"/>
       <w:r>
         <w:lastRenderedPageBreak/>
         <w:t xml:space="preserve">Manually </w:t>
@@ -23922,7 +24015,7 @@
       <w:r>
         <w:t>tyles</w:t>
       </w:r>
-      <w:bookmarkEnd w:id="77"/>
+      <w:bookmarkEnd w:id="78"/>
     </w:p>
     <w:p>
       <w:pPr>
@@ -24547,27 +24640,19 @@
       <w:pPr>
         <w:pStyle w:val="Heading2"/>
       </w:pPr>
-      <w:bookmarkStart w:id="78" w:name="_Toc125392148"/>
+      <w:bookmarkStart w:id="79" w:name="_Toc127887532"/>
       <w:r>
         <w:lastRenderedPageBreak/>
         <w:t>Import Custom Label Styles from ArcMap</w:t>
       </w:r>
-      <w:bookmarkEnd w:id="78"/>
-    </w:p>
-    <w:p>
-      <w:pPr>
-        <w:spacing w:after="0"/>
-      </w:pPr>
-      <w:r>
-        <w:t xml:space="preserve">Importing labels styles from ArcMap is </w:t>
-      </w:r>
-      <w:proofErr w:type="gramStart"/>
-      <w:r>
-        <w:t>similar to</w:t>
-      </w:r>
-      <w:proofErr w:type="gramEnd"/>
-      <w:r>
-        <w:t xml:space="preserve"> the manual process except you import</w:t>
+      <w:bookmarkEnd w:id="79"/>
+    </w:p>
+    <w:p>
+      <w:pPr>
+        <w:spacing w:after="0"/>
+      </w:pPr>
+      <w:r>
+        <w:t>Importing labels styles from ArcMap is similar to the manual process except you import</w:t>
       </w:r>
       <w:r>
         <w:t xml:space="preserve"> existing MXD or LYR data first and then immediately save the custom label style from the imported data</w:t>
@@ -25823,8 +25908,8 @@
           <w:szCs w:val="36"/>
         </w:rPr>
       </w:pPr>
-      <w:bookmarkStart w:id="79" w:name="_Toc125392149"/>
-      <w:bookmarkStart w:id="80" w:name="_Hlk112680660"/>
+      <w:bookmarkStart w:id="80" w:name="_Toc127887533"/>
+      <w:bookmarkStart w:id="81" w:name="_Hlk112680660"/>
       <w:r>
         <w:rPr>
           <w:sz w:val="36"/>
@@ -25854,7 +25939,7 @@
         </w:rPr>
         <w:t>Wetland Determinations Dashboard</w:t>
       </w:r>
-      <w:bookmarkEnd w:id="79"/>
+      <w:bookmarkEnd w:id="80"/>
     </w:p>
     <w:p>
       <w:pPr>
@@ -25884,7 +25969,7 @@
       <w:r>
         <w:t>or may not change.  The changes in values have more to do with how this dashboard aggregates the spatial data, regardless of how policy drives the issuance of reconsiderations or official revisions.  Generally, if an entire site is changed, the counters will not change: one entire site was completely changed into one entire revised site, but the tally of new versus revised determinations will shift by one.  Alternately, if only part of the site is changed, the total count will increase: one determination for the unchanged remnant of the original determination and one more determination for the newly revised area subset from the original determination extent.</w:t>
       </w:r>
-      <w:bookmarkEnd w:id="80"/>
+      <w:bookmarkEnd w:id="81"/>
     </w:p>
     <w:sectPr>
       <w:footerReference w:type="default" r:id="rId79"/>
@@ -25900,7 +25985,7 @@
 </file>
 
 <file path=word/endnotes.xml><?xml version="1.0" encoding="utf-8"?>
-<w:endnotes xmlns:wpc="http://schemas.microsoft.com/office/word/2010/wordprocessingCanvas" xmlns:cx="http://schemas.microsoft.com/office/drawing/2014/chartex" xmlns:cx1="http://schemas.microsoft.com/office/drawing/2015/9/8/chartex" xmlns:cx2="http://schemas.microsoft.com/office/drawing/2015/10/21/chartex" xmlns:cx3="http://schemas.microsoft.com/office/drawing/2016/5/9/chartex" xmlns:cx4="http://schemas.microsoft.com/office/drawing/2016/5/10/chartex" xmlns:cx5="http://schemas.microsoft.com/office/drawing/2016/5/11/chartex" xmlns:cx6="http://schemas.microsoft.com/office/drawing/2016/5/12/chartex" xmlns:cx7="http://schemas.microsoft.com/office/drawing/2016/5/13/chartex" xmlns:cx8="http://schemas.microsoft.com/office/drawing/2016/5/14/chartex" xmlns:mc="http://schemas.openxmlformats.org/markup-compatibility/2006" xmlns:aink="http://schemas.microsoft.com/office/drawing/2016/ink" xmlns:am3d="http://schemas.microsoft.com/office/drawing/2017/model3d" xmlns:o="urn:schemas-microsoft-com:office:office" xmlns:r="http://schemas.openxmlformats.org/officeDocument/2006/relationships" xmlns:m="http://schemas.openxmlformats.org/officeDocument/2006/math" xmlns:v="urn:schemas-microsoft-com:vml" xmlns:wp14="http://schemas.microsoft.com/office/word/2010/wordprocessingDrawing" xmlns:wp="http://schemas.openxmlformats.org/drawingml/2006/wordprocessingDrawing" xmlns:w10="urn:schemas-microsoft-com:office:word" xmlns:w="http://schemas.openxmlformats.org/wordprocessingml/2006/main" xmlns:w14="http://schemas.microsoft.com/office/word/2010/wordml" xmlns:w15="http://schemas.microsoft.com/office/word/2012/wordml" xmlns:w16cex="http://schemas.microsoft.com/office/word/2018/wordml/cex" xmlns:w16cid="http://schemas.microsoft.com/office/word/2016/wordml/cid" xmlns:w16="http://schemas.microsoft.com/office/word/2018/wordml" xmlns:w16sdtdh="http://schemas.microsoft.com/office/word/2020/wordml/sdtdatahash" xmlns:w16se="http://schemas.microsoft.com/office/word/2015/wordml/symex" xmlns:wpg="http://schemas.microsoft.com/office/word/2010/wordprocessingGroup" xmlns:wpi="http://schemas.microsoft.com/office/word/2010/wordprocessingInk" xmlns:wne="http://schemas.microsoft.com/office/word/2006/wordml" xmlns:wps="http://schemas.microsoft.com/office/word/2010/wordprocessingShape" mc:Ignorable="w14 w15 w16se w16cid w16 w16cex w16sdtdh wp14">
+<w:endnotes xmlns:wpc="http://schemas.microsoft.com/office/word/2010/wordprocessingCanvas" xmlns:cx="http://schemas.microsoft.com/office/drawing/2014/chartex" xmlns:cx1="http://schemas.microsoft.com/office/drawing/2015/9/8/chartex" xmlns:cx2="http://schemas.microsoft.com/office/drawing/2015/10/21/chartex" xmlns:cx3="http://schemas.microsoft.com/office/drawing/2016/5/9/chartex" xmlns:cx4="http://schemas.microsoft.com/office/drawing/2016/5/10/chartex" xmlns:cx5="http://schemas.microsoft.com/office/drawing/2016/5/11/chartex" xmlns:cx6="http://schemas.microsoft.com/office/drawing/2016/5/12/chartex" xmlns:cx7="http://schemas.microsoft.com/office/drawing/2016/5/13/chartex" xmlns:cx8="http://schemas.microsoft.com/office/drawing/2016/5/14/chartex" xmlns:mc="http://schemas.openxmlformats.org/markup-compatibility/2006" xmlns:aink="http://schemas.microsoft.com/office/drawing/2016/ink" xmlns:am3d="http://schemas.microsoft.com/office/drawing/2017/model3d" xmlns:o="urn:schemas-microsoft-com:office:office" xmlns:oel="http://schemas.microsoft.com/office/2019/extlst" xmlns:r="http://schemas.openxmlformats.org/officeDocument/2006/relationships" xmlns:m="http://schemas.openxmlformats.org/officeDocument/2006/math" xmlns:v="urn:schemas-microsoft-com:vml" xmlns:wp14="http://schemas.microsoft.com/office/word/2010/wordprocessingDrawing" xmlns:wp="http://schemas.openxmlformats.org/drawingml/2006/wordprocessingDrawing" xmlns:w10="urn:schemas-microsoft-com:office:word" xmlns:w="http://schemas.openxmlformats.org/wordprocessingml/2006/main" xmlns:w14="http://schemas.microsoft.com/office/word/2010/wordml" xmlns:w15="http://schemas.microsoft.com/office/word/2012/wordml" xmlns:w16cex="http://schemas.microsoft.com/office/word/2018/wordml/cex" xmlns:w16cid="http://schemas.microsoft.com/office/word/2016/wordml/cid" xmlns:w16="http://schemas.microsoft.com/office/word/2018/wordml" xmlns:w16sdtdh="http://schemas.microsoft.com/office/word/2020/wordml/sdtdatahash" xmlns:w16se="http://schemas.microsoft.com/office/word/2015/wordml/symex" xmlns:wpg="http://schemas.microsoft.com/office/word/2010/wordprocessingGroup" xmlns:wpi="http://schemas.microsoft.com/office/word/2010/wordprocessingInk" xmlns:wne="http://schemas.microsoft.com/office/word/2006/wordml" xmlns:wps="http://schemas.microsoft.com/office/word/2010/wordprocessingShape" mc:Ignorable="w14 w15 w16se w16cid w16 w16cex w16sdtdh wp14">
   <w:endnote w:type="separator" w:id="-1">
     <w:p>
       <w:pPr>
@@ -25932,7 +26017,7 @@
 </file>
 
 <file path=word/footer1.xml><?xml version="1.0" encoding="utf-8"?>
-<w:ftr xmlns:wpc="http://schemas.microsoft.com/office/word/2010/wordprocessingCanvas" xmlns:cx="http://schemas.microsoft.com/office/drawing/2014/chartex" xmlns:cx1="http://schemas.microsoft.com/office/drawing/2015/9/8/chartex" xmlns:cx2="http://schemas.microsoft.com/office/drawing/2015/10/21/chartex" xmlns:cx3="http://schemas.microsoft.com/office/drawing/2016/5/9/chartex" xmlns:cx4="http://schemas.microsoft.com/office/drawing/2016/5/10/chartex" xmlns:cx5="http://schemas.microsoft.com/office/drawing/2016/5/11/chartex" xmlns:cx6="http://schemas.microsoft.com/office/drawing/2016/5/12/chartex" xmlns:cx7="http://schemas.microsoft.com/office/drawing/2016/5/13/chartex" xmlns:cx8="http://schemas.microsoft.com/office/drawing/2016/5/14/chartex" xmlns:mc="http://schemas.openxmlformats.org/markup-compatibility/2006" xmlns:aink="http://schemas.microsoft.com/office/drawing/2016/ink" xmlns:am3d="http://schemas.microsoft.com/office/drawing/2017/model3d" xmlns:o="urn:schemas-microsoft-com:office:office" xmlns:r="http://schemas.openxmlformats.org/officeDocument/2006/relationships" xmlns:m="http://schemas.openxmlformats.org/officeDocument/2006/math" xmlns:v="urn:schemas-microsoft-com:vml" xmlns:wp14="http://schemas.microsoft.com/office/word/2010/wordprocessingDrawing" xmlns:wp="http://schemas.openxmlformats.org/drawingml/2006/wordprocessingDrawing" xmlns:w10="urn:schemas-microsoft-com:office:word" xmlns:w="http://schemas.openxmlformats.org/wordprocessingml/2006/main" xmlns:w14="http://schemas.microsoft.com/office/word/2010/wordml" xmlns:w15="http://schemas.microsoft.com/office/word/2012/wordml" xmlns:w16cex="http://schemas.microsoft.com/office/word/2018/wordml/cex" xmlns:w16cid="http://schemas.microsoft.com/office/word/2016/wordml/cid" xmlns:w16="http://schemas.microsoft.com/office/word/2018/wordml" xmlns:w16sdtdh="http://schemas.microsoft.com/office/word/2020/wordml/sdtdatahash" xmlns:w16se="http://schemas.microsoft.com/office/word/2015/wordml/symex" xmlns:wpg="http://schemas.microsoft.com/office/word/2010/wordprocessingGroup" xmlns:wpi="http://schemas.microsoft.com/office/word/2010/wordprocessingInk" xmlns:wne="http://schemas.microsoft.com/office/word/2006/wordml" xmlns:wps="http://schemas.microsoft.com/office/word/2010/wordprocessingShape" mc:Ignorable="w14 w15 w16se w16cid w16 w16cex w16sdtdh wp14">
+<w:ftr xmlns:wpc="http://schemas.microsoft.com/office/word/2010/wordprocessingCanvas" xmlns:cx="http://schemas.microsoft.com/office/drawing/2014/chartex" xmlns:cx1="http://schemas.microsoft.com/office/drawing/2015/9/8/chartex" xmlns:cx2="http://schemas.microsoft.com/office/drawing/2015/10/21/chartex" xmlns:cx3="http://schemas.microsoft.com/office/drawing/2016/5/9/chartex" xmlns:cx4="http://schemas.microsoft.com/office/drawing/2016/5/10/chartex" xmlns:cx5="http://schemas.microsoft.com/office/drawing/2016/5/11/chartex" xmlns:cx6="http://schemas.microsoft.com/office/drawing/2016/5/12/chartex" xmlns:cx7="http://schemas.microsoft.com/office/drawing/2016/5/13/chartex" xmlns:cx8="http://schemas.microsoft.com/office/drawing/2016/5/14/chartex" xmlns:mc="http://schemas.openxmlformats.org/markup-compatibility/2006" xmlns:aink="http://schemas.microsoft.com/office/drawing/2016/ink" xmlns:am3d="http://schemas.microsoft.com/office/drawing/2017/model3d" xmlns:o="urn:schemas-microsoft-com:office:office" xmlns:oel="http://schemas.microsoft.com/office/2019/extlst" xmlns:r="http://schemas.openxmlformats.org/officeDocument/2006/relationships" xmlns:m="http://schemas.openxmlformats.org/officeDocument/2006/math" xmlns:v="urn:schemas-microsoft-com:vml" xmlns:wp14="http://schemas.microsoft.com/office/word/2010/wordprocessingDrawing" xmlns:wp="http://schemas.openxmlformats.org/drawingml/2006/wordprocessingDrawing" xmlns:w10="urn:schemas-microsoft-com:office:word" xmlns:w="http://schemas.openxmlformats.org/wordprocessingml/2006/main" xmlns:w14="http://schemas.microsoft.com/office/word/2010/wordml" xmlns:w15="http://schemas.microsoft.com/office/word/2012/wordml" xmlns:w16cex="http://schemas.microsoft.com/office/word/2018/wordml/cex" xmlns:w16cid="http://schemas.microsoft.com/office/word/2016/wordml/cid" xmlns:w16="http://schemas.microsoft.com/office/word/2018/wordml" xmlns:w16sdtdh="http://schemas.microsoft.com/office/word/2020/wordml/sdtdatahash" xmlns:w16se="http://schemas.microsoft.com/office/word/2015/wordml/symex" xmlns:wpg="http://schemas.microsoft.com/office/word/2010/wordprocessingGroup" xmlns:wpi="http://schemas.microsoft.com/office/word/2010/wordprocessingInk" xmlns:wne="http://schemas.microsoft.com/office/word/2006/wordml" xmlns:wps="http://schemas.microsoft.com/office/word/2010/wordprocessingShape" mc:Ignorable="w14 w15 w16se w16cid w16 w16cex w16sdtdh wp14">
   <w:sdt>
     <w:sdtPr>
       <w:id w:val="-1762144181"/>
@@ -25999,7 +26084,7 @@
 </file>
 
 <file path=word/footnotes.xml><?xml version="1.0" encoding="utf-8"?>
-<w:footnotes xmlns:wpc="http://schemas.microsoft.com/office/word/2010/wordprocessingCanvas" xmlns:cx="http://schemas.microsoft.com/office/drawing/2014/chartex" xmlns:cx1="http://schemas.microsoft.com/office/drawing/2015/9/8/chartex" xmlns:cx2="http://schemas.microsoft.com/office/drawing/2015/10/21/chartex" xmlns:cx3="http://schemas.microsoft.com/office/drawing/2016/5/9/chartex" xmlns:cx4="http://schemas.microsoft.com/office/drawing/2016/5/10/chartex" xmlns:cx5="http://schemas.microsoft.com/office/drawing/2016/5/11/chartex" xmlns:cx6="http://schemas.microsoft.com/office/drawing/2016/5/12/chartex" xmlns:cx7="http://schemas.microsoft.com/office/drawing/2016/5/13/chartex" xmlns:cx8="http://schemas.microsoft.com/office/drawing/2016/5/14/chartex" xmlns:mc="http://schemas.openxmlformats.org/markup-compatibility/2006" xmlns:aink="http://schemas.microsoft.com/office/drawing/2016/ink" xmlns:am3d="http://schemas.microsoft.com/office/drawing/2017/model3d" xmlns:o="urn:schemas-microsoft-com:office:office" xmlns:r="http://schemas.openxmlformats.org/officeDocument/2006/relationships" xmlns:m="http://schemas.openxmlformats.org/officeDocument/2006/math" xmlns:v="urn:schemas-microsoft-com:vml" xmlns:wp14="http://schemas.microsoft.com/office/word/2010/wordprocessingDrawing" xmlns:wp="http://schemas.openxmlformats.org/drawingml/2006/wordprocessingDrawing" xmlns:w10="urn:schemas-microsoft-com:office:word" xmlns:w="http://schemas.openxmlformats.org/wordprocessingml/2006/main" xmlns:w14="http://schemas.microsoft.com/office/word/2010/wordml" xmlns:w15="http://schemas.microsoft.com/office/word/2012/wordml" xmlns:w16cex="http://schemas.microsoft.com/office/word/2018/wordml/cex" xmlns:w16cid="http://schemas.microsoft.com/office/word/2016/wordml/cid" xmlns:w16="http://schemas.microsoft.com/office/word/2018/wordml" xmlns:w16sdtdh="http://schemas.microsoft.com/office/word/2020/wordml/sdtdatahash" xmlns:w16se="http://schemas.microsoft.com/office/word/2015/wordml/symex" xmlns:wpg="http://schemas.microsoft.com/office/word/2010/wordprocessingGroup" xmlns:wpi="http://schemas.microsoft.com/office/word/2010/wordprocessingInk" xmlns:wne="http://schemas.microsoft.com/office/word/2006/wordml" xmlns:wps="http://schemas.microsoft.com/office/word/2010/wordprocessingShape" mc:Ignorable="w14 w15 w16se w16cid w16 w16cex w16sdtdh wp14">
+<w:footnotes xmlns:wpc="http://schemas.microsoft.com/office/word/2010/wordprocessingCanvas" xmlns:cx="http://schemas.microsoft.com/office/drawing/2014/chartex" xmlns:cx1="http://schemas.microsoft.com/office/drawing/2015/9/8/chartex" xmlns:cx2="http://schemas.microsoft.com/office/drawing/2015/10/21/chartex" xmlns:cx3="http://schemas.microsoft.com/office/drawing/2016/5/9/chartex" xmlns:cx4="http://schemas.microsoft.com/office/drawing/2016/5/10/chartex" xmlns:cx5="http://schemas.microsoft.com/office/drawing/2016/5/11/chartex" xmlns:cx6="http://schemas.microsoft.com/office/drawing/2016/5/12/chartex" xmlns:cx7="http://schemas.microsoft.com/office/drawing/2016/5/13/chartex" xmlns:cx8="http://schemas.microsoft.com/office/drawing/2016/5/14/chartex" xmlns:mc="http://schemas.openxmlformats.org/markup-compatibility/2006" xmlns:aink="http://schemas.microsoft.com/office/drawing/2016/ink" xmlns:am3d="http://schemas.microsoft.com/office/drawing/2017/model3d" xmlns:o="urn:schemas-microsoft-com:office:office" xmlns:oel="http://schemas.microsoft.com/office/2019/extlst" xmlns:r="http://schemas.openxmlformats.org/officeDocument/2006/relationships" xmlns:m="http://schemas.openxmlformats.org/officeDocument/2006/math" xmlns:v="urn:schemas-microsoft-com:vml" xmlns:wp14="http://schemas.microsoft.com/office/word/2010/wordprocessingDrawing" xmlns:wp="http://schemas.openxmlformats.org/drawingml/2006/wordprocessingDrawing" xmlns:w10="urn:schemas-microsoft-com:office:word" xmlns:w="http://schemas.openxmlformats.org/wordprocessingml/2006/main" xmlns:w14="http://schemas.microsoft.com/office/word/2010/wordml" xmlns:w15="http://schemas.microsoft.com/office/word/2012/wordml" xmlns:w16cex="http://schemas.microsoft.com/office/word/2018/wordml/cex" xmlns:w16cid="http://schemas.microsoft.com/office/word/2016/wordml/cid" xmlns:w16="http://schemas.microsoft.com/office/word/2018/wordml" xmlns:w16sdtdh="http://schemas.microsoft.com/office/word/2020/wordml/sdtdatahash" xmlns:w16se="http://schemas.microsoft.com/office/word/2015/wordml/symex" xmlns:wpg="http://schemas.microsoft.com/office/word/2010/wordprocessingGroup" xmlns:wpi="http://schemas.microsoft.com/office/word/2010/wordprocessingInk" xmlns:wne="http://schemas.microsoft.com/office/word/2006/wordml" xmlns:wps="http://schemas.microsoft.com/office/word/2010/wordprocessingShape" mc:Ignorable="w14 w15 w16se w16cid w16 w16cex w16sdtdh wp14">
   <w:footnote w:type="separator" w:id="-1">
     <w:p>
       <w:pPr>
@@ -26031,7 +26116,7 @@
 </file>
 
 <file path=word/numbering.xml><?xml version="1.0" encoding="utf-8"?>
-<w:numbering xmlns:wpc="http://schemas.microsoft.com/office/word/2010/wordprocessingCanvas" xmlns:cx="http://schemas.microsoft.com/office/drawing/2014/chartex" xmlns:cx1="http://schemas.microsoft.com/office/drawing/2015/9/8/chartex" xmlns:cx2="http://schemas.microsoft.com/office/drawing/2015/10/21/chartex" xmlns:cx3="http://schemas.microsoft.com/office/drawing/2016/5/9/chartex" xmlns:cx4="http://schemas.microsoft.com/office/drawing/2016/5/10/chartex" xmlns:cx5="http://schemas.microsoft.com/office/drawing/2016/5/11/chartex" xmlns:cx6="http://schemas.microsoft.com/office/drawing/2016/5/12/chartex" xmlns:cx7="http://schemas.microsoft.com/office/drawing/2016/5/13/chartex" xmlns:cx8="http://schemas.microsoft.com/office/drawing/2016/5/14/chartex" xmlns:mc="http://schemas.openxmlformats.org/markup-compatibility/2006" xmlns:aink="http://schemas.microsoft.com/office/drawing/2016/ink" xmlns:am3d="http://schemas.microsoft.com/office/drawing/2017/model3d" xmlns:o="urn:schemas-microsoft-com:office:office" xmlns:r="http://schemas.openxmlformats.org/officeDocument/2006/relationships" xmlns:m="http://schemas.openxmlformats.org/officeDocument/2006/math" xmlns:v="urn:schemas-microsoft-com:vml" xmlns:wp14="http://schemas.microsoft.com/office/word/2010/wordprocessingDrawing" xmlns:wp="http://schemas.openxmlformats.org/drawingml/2006/wordprocessingDrawing" xmlns:w10="urn:schemas-microsoft-com:office:word" xmlns:w="http://schemas.openxmlformats.org/wordprocessingml/2006/main" xmlns:w14="http://schemas.microsoft.com/office/word/2010/wordml" xmlns:w15="http://schemas.microsoft.com/office/word/2012/wordml" xmlns:w16cex="http://schemas.microsoft.com/office/word/2018/wordml/cex" xmlns:w16cid="http://schemas.microsoft.com/office/word/2016/wordml/cid" xmlns:w16="http://schemas.microsoft.com/office/word/2018/wordml" xmlns:w16sdtdh="http://schemas.microsoft.com/office/word/2020/wordml/sdtdatahash" xmlns:w16se="http://schemas.microsoft.com/office/word/2015/wordml/symex" xmlns:wpg="http://schemas.microsoft.com/office/word/2010/wordprocessingGroup" xmlns:wpi="http://schemas.microsoft.com/office/word/2010/wordprocessingInk" xmlns:wne="http://schemas.microsoft.com/office/word/2006/wordml" xmlns:wps="http://schemas.microsoft.com/office/word/2010/wordprocessingShape" mc:Ignorable="w14 w15 w16se w16cid w16 w16cex w16sdtdh wp14">
+<w:numbering xmlns:wpc="http://schemas.microsoft.com/office/word/2010/wordprocessingCanvas" xmlns:cx="http://schemas.microsoft.com/office/drawing/2014/chartex" xmlns:cx1="http://schemas.microsoft.com/office/drawing/2015/9/8/chartex" xmlns:cx2="http://schemas.microsoft.com/office/drawing/2015/10/21/chartex" xmlns:cx3="http://schemas.microsoft.com/office/drawing/2016/5/9/chartex" xmlns:cx4="http://schemas.microsoft.com/office/drawing/2016/5/10/chartex" xmlns:cx5="http://schemas.microsoft.com/office/drawing/2016/5/11/chartex" xmlns:cx6="http://schemas.microsoft.com/office/drawing/2016/5/12/chartex" xmlns:cx7="http://schemas.microsoft.com/office/drawing/2016/5/13/chartex" xmlns:cx8="http://schemas.microsoft.com/office/drawing/2016/5/14/chartex" xmlns:mc="http://schemas.openxmlformats.org/markup-compatibility/2006" xmlns:aink="http://schemas.microsoft.com/office/drawing/2016/ink" xmlns:am3d="http://schemas.microsoft.com/office/drawing/2017/model3d" xmlns:o="urn:schemas-microsoft-com:office:office" xmlns:oel="http://schemas.microsoft.com/office/2019/extlst" xmlns:r="http://schemas.openxmlformats.org/officeDocument/2006/relationships" xmlns:m="http://schemas.openxmlformats.org/officeDocument/2006/math" xmlns:v="urn:schemas-microsoft-com:vml" xmlns:wp14="http://schemas.microsoft.com/office/word/2010/wordprocessingDrawing" xmlns:wp="http://schemas.openxmlformats.org/drawingml/2006/wordprocessingDrawing" xmlns:w10="urn:schemas-microsoft-com:office:word" xmlns:w="http://schemas.openxmlformats.org/wordprocessingml/2006/main" xmlns:w14="http://schemas.microsoft.com/office/word/2010/wordml" xmlns:w15="http://schemas.microsoft.com/office/word/2012/wordml" xmlns:w16cex="http://schemas.microsoft.com/office/word/2018/wordml/cex" xmlns:w16cid="http://schemas.microsoft.com/office/word/2016/wordml/cid" xmlns:w16="http://schemas.microsoft.com/office/word/2018/wordml" xmlns:w16sdtdh="http://schemas.microsoft.com/office/word/2020/wordml/sdtdatahash" xmlns:w16se="http://schemas.microsoft.com/office/word/2015/wordml/symex" xmlns:wpg="http://schemas.microsoft.com/office/word/2010/wordprocessingGroup" xmlns:wpi="http://schemas.microsoft.com/office/word/2010/wordprocessingInk" xmlns:wne="http://schemas.microsoft.com/office/word/2006/wordml" xmlns:wps="http://schemas.microsoft.com/office/word/2010/wordprocessingShape" mc:Ignorable="w14 w15 w16se w16cid w16 w16cex w16sdtdh wp14">
   <w:abstractNum w:abstractNumId="0" w15:restartNumberingAfterBreak="0">
     <w:nsid w:val="FFFFFF7C"/>
     <w:multiLevelType w:val="singleLevel"/>
@@ -29134,115 +29219,115 @@
       </w:rPr>
     </w:lvl>
   </w:abstractNum>
-  <w:num w:numId="1">
+  <w:num w:numId="1" w16cid:durableId="1666469276">
     <w:abstractNumId w:val="26"/>
   </w:num>
-  <w:num w:numId="2">
+  <w:num w:numId="2" w16cid:durableId="432475899">
     <w:abstractNumId w:val="20"/>
   </w:num>
-  <w:num w:numId="3">
+  <w:num w:numId="3" w16cid:durableId="981928122">
     <w:abstractNumId w:val="18"/>
   </w:num>
-  <w:num w:numId="4">
+  <w:num w:numId="4" w16cid:durableId="889418418">
     <w:abstractNumId w:val="29"/>
   </w:num>
-  <w:num w:numId="5">
+  <w:num w:numId="5" w16cid:durableId="331494272">
     <w:abstractNumId w:val="13"/>
   </w:num>
-  <w:num w:numId="6">
+  <w:num w:numId="6" w16cid:durableId="1510607214">
     <w:abstractNumId w:val="14"/>
   </w:num>
-  <w:num w:numId="7">
+  <w:num w:numId="7" w16cid:durableId="1326930277">
     <w:abstractNumId w:val="33"/>
   </w:num>
-  <w:num w:numId="8">
+  <w:num w:numId="8" w16cid:durableId="1957328969">
     <w:abstractNumId w:val="30"/>
   </w:num>
-  <w:num w:numId="9">
+  <w:num w:numId="9" w16cid:durableId="1746798250">
     <w:abstractNumId w:val="28"/>
   </w:num>
-  <w:num w:numId="10">
+  <w:num w:numId="10" w16cid:durableId="2039697381">
     <w:abstractNumId w:val="10"/>
   </w:num>
-  <w:num w:numId="11">
+  <w:num w:numId="11" w16cid:durableId="7685890">
     <w:abstractNumId w:val="27"/>
   </w:num>
-  <w:num w:numId="12">
+  <w:num w:numId="12" w16cid:durableId="1991254746">
     <w:abstractNumId w:val="17"/>
   </w:num>
-  <w:num w:numId="13">
+  <w:num w:numId="13" w16cid:durableId="166985982">
     <w:abstractNumId w:val="34"/>
   </w:num>
-  <w:num w:numId="14">
+  <w:num w:numId="14" w16cid:durableId="1202206479">
     <w:abstractNumId w:val="16"/>
   </w:num>
-  <w:num w:numId="15">
+  <w:num w:numId="15" w16cid:durableId="1827045226">
     <w:abstractNumId w:val="32"/>
   </w:num>
-  <w:num w:numId="16">
+  <w:num w:numId="16" w16cid:durableId="1759980626">
     <w:abstractNumId w:val="35"/>
   </w:num>
-  <w:num w:numId="17">
+  <w:num w:numId="17" w16cid:durableId="622544618">
     <w:abstractNumId w:val="24"/>
   </w:num>
-  <w:num w:numId="18">
+  <w:num w:numId="18" w16cid:durableId="1087651067">
     <w:abstractNumId w:val="31"/>
   </w:num>
-  <w:num w:numId="19">
+  <w:num w:numId="19" w16cid:durableId="1982420685">
     <w:abstractNumId w:val="15"/>
   </w:num>
-  <w:num w:numId="20">
+  <w:num w:numId="20" w16cid:durableId="305817171">
     <w:abstractNumId w:val="11"/>
   </w:num>
-  <w:num w:numId="21">
+  <w:num w:numId="21" w16cid:durableId="1195072838">
     <w:abstractNumId w:val="22"/>
   </w:num>
-  <w:num w:numId="22">
+  <w:num w:numId="22" w16cid:durableId="1350371326">
     <w:abstractNumId w:val="23"/>
   </w:num>
-  <w:num w:numId="23">
+  <w:num w:numId="23" w16cid:durableId="1960405824">
     <w:abstractNumId w:val="12"/>
   </w:num>
-  <w:num w:numId="24">
+  <w:num w:numId="24" w16cid:durableId="2066291104">
     <w:abstractNumId w:val="21"/>
   </w:num>
-  <w:num w:numId="25">
+  <w:num w:numId="25" w16cid:durableId="1620795331">
     <w:abstractNumId w:val="25"/>
   </w:num>
-  <w:num w:numId="26">
+  <w:num w:numId="26" w16cid:durableId="1927033331">
     <w:abstractNumId w:val="9"/>
   </w:num>
-  <w:num w:numId="27">
+  <w:num w:numId="27" w16cid:durableId="985202832">
     <w:abstractNumId w:val="7"/>
   </w:num>
-  <w:num w:numId="28">
+  <w:num w:numId="28" w16cid:durableId="133646503">
     <w:abstractNumId w:val="6"/>
   </w:num>
-  <w:num w:numId="29">
+  <w:num w:numId="29" w16cid:durableId="1833833889">
     <w:abstractNumId w:val="5"/>
   </w:num>
-  <w:num w:numId="30">
+  <w:num w:numId="30" w16cid:durableId="385109191">
     <w:abstractNumId w:val="4"/>
   </w:num>
-  <w:num w:numId="31">
+  <w:num w:numId="31" w16cid:durableId="1352951889">
     <w:abstractNumId w:val="8"/>
   </w:num>
-  <w:num w:numId="32">
+  <w:num w:numId="32" w16cid:durableId="1292053801">
     <w:abstractNumId w:val="3"/>
   </w:num>
-  <w:num w:numId="33">
+  <w:num w:numId="33" w16cid:durableId="1248346828">
     <w:abstractNumId w:val="2"/>
   </w:num>
-  <w:num w:numId="34">
+  <w:num w:numId="34" w16cid:durableId="29457784">
     <w:abstractNumId w:val="1"/>
   </w:num>
-  <w:num w:numId="35">
+  <w:num w:numId="35" w16cid:durableId="1542788635">
     <w:abstractNumId w:val="0"/>
   </w:num>
-  <w:num w:numId="36">
+  <w:num w:numId="36" w16cid:durableId="854880299">
     <w:abstractNumId w:val="28"/>
   </w:num>
-  <w:num w:numId="37">
+  <w:num w:numId="37" w16cid:durableId="1768504364">
     <w:abstractNumId w:val="19"/>
   </w:num>
   <w:numIdMacAtCleanup w:val="35"/>
@@ -31964,7 +32049,9 @@
 </file>
 
 <file path=customXml/item2.xml><?xml version="1.0" encoding="utf-8"?>
-<b:Sources xmlns:b="http://schemas.openxmlformats.org/officeDocument/2006/bibliography" xmlns="http://schemas.openxmlformats.org/officeDocument/2006/bibliography" SelectedStyle="\APASixthEditionOfficeOnline.xsl" StyleName="APA" Version="6"/>
+<p:properties xmlns:p="http://schemas.microsoft.com/office/2006/metadata/properties" xmlns:xsi="http://www.w3.org/2001/XMLSchema-instance" xmlns:pc="http://schemas.microsoft.com/office/infopath/2007/PartnerControls">
+  <documentManagement/>
+</p:properties>
 </file>
 
 <file path=customXml/item3.xml><?xml version="1.0" encoding="utf-8"?>
@@ -32145,9 +32232,7 @@
 </file>
 
 <file path=customXml/item4.xml><?xml version="1.0" encoding="utf-8"?>
-<p:properties xmlns:p="http://schemas.microsoft.com/office/2006/metadata/properties" xmlns:xsi="http://www.w3.org/2001/XMLSchema-instance" xmlns:pc="http://schemas.microsoft.com/office/infopath/2007/PartnerControls">
-  <documentManagement/>
-</p:properties>
+<b:Sources xmlns:b="http://schemas.openxmlformats.org/officeDocument/2006/bibliography" xmlns="http://schemas.openxmlformats.org/officeDocument/2006/bibliography" SelectedStyle="\APASixthEditionOfficeOnline.xsl" StyleName="APA" Version="6"/>
 </file>
 
 <file path=customXml/itemProps1.xml><?xml version="1.0" encoding="utf-8"?>
@@ -32159,9 +32244,10 @@
 </file>
 
 <file path=customXml/itemProps2.xml><?xml version="1.0" encoding="utf-8"?>
-<ds:datastoreItem xmlns:ds="http://schemas.openxmlformats.org/officeDocument/2006/customXml" ds:itemID="{DF8A9515-D2F5-4825-8D0B-666197E43096}">
+<ds:datastoreItem xmlns:ds="http://schemas.openxmlformats.org/officeDocument/2006/customXml" ds:itemID="{8F3D139E-E2D0-45FA-AA95-79F3A196DF05}">
   <ds:schemaRefs>
-    <ds:schemaRef ds:uri="http://schemas.openxmlformats.org/officeDocument/2006/bibliography"/>
+    <ds:schemaRef ds:uri="http://schemas.microsoft.com/office/2006/metadata/properties"/>
+    <ds:schemaRef ds:uri="http://schemas.microsoft.com/office/infopath/2007/PartnerControls"/>
   </ds:schemaRefs>
 </ds:datastoreItem>
 </file>
@@ -32186,10 +32272,9 @@
 </file>
 
 <file path=customXml/itemProps4.xml><?xml version="1.0" encoding="utf-8"?>
-<ds:datastoreItem xmlns:ds="http://schemas.openxmlformats.org/officeDocument/2006/customXml" ds:itemID="{8F3D139E-E2D0-45FA-AA95-79F3A196DF05}">
+<ds:datastoreItem xmlns:ds="http://schemas.openxmlformats.org/officeDocument/2006/customXml" ds:itemID="{DF8A9515-D2F5-4825-8D0B-666197E43096}">
   <ds:schemaRefs>
-    <ds:schemaRef ds:uri="http://schemas.microsoft.com/office/2006/metadata/properties"/>
-    <ds:schemaRef ds:uri="http://schemas.microsoft.com/office/infopath/2007/PartnerControls"/>
+    <ds:schemaRef ds:uri="http://schemas.openxmlformats.org/officeDocument/2006/bibliography"/>
   </ds:schemaRefs>
 </ds:datastoreItem>
 </file>
</xml_diff>